<commit_message>
Better figures for e-field_near_charged_rod lab
</commit_message>
<xml_diff>
--- a/StudentGuideModule2/electric_field_near_a_charged_rod/fig2.docx
+++ b/StudentGuideModule2/electric_field_near_a_charged_rod/fig2.docx
@@ -23,13 +23,13 @@
         <mc:AlternateContent>
           <mc:Choice Requires="wpg">
             <w:drawing>
-              <wp:anchor distT="0" distB="0" distL="114300" distR="114300" simplePos="0" relativeHeight="251658240" behindDoc="0" locked="0" layoutInCell="1" allowOverlap="1">
+              <wp:anchor distT="0" distB="0" distL="114300" distR="114300" simplePos="0" relativeHeight="251649024" behindDoc="0" locked="0" layoutInCell="1" allowOverlap="1" wp14:anchorId="4B8BA3D5" wp14:editId="4718F0AE">
                 <wp:simplePos x="0" y="0"/>
                 <wp:positionH relativeFrom="margin">
-                  <wp:posOffset>1346200</wp:posOffset>
+                  <wp:posOffset>-198120</wp:posOffset>
                 </wp:positionH>
                 <wp:positionV relativeFrom="margin">
-                  <wp:posOffset>-302895</wp:posOffset>
+                  <wp:posOffset>1057910</wp:posOffset>
                 </wp:positionV>
                 <wp:extent cx="3138170" cy="2243455"/>
                 <wp:effectExtent l="0" t="0" r="5080" b="4445"/>
@@ -579,7 +579,7 @@
           </mc:Choice>
           <mc:Fallback>
             <w:pict>
-              <v:group id="Group 1" o:spid="_x0000_s1026" style="position:absolute;margin-left:106pt;margin-top:-23.85pt;width:247.1pt;height:176.65pt;z-index:251658240;mso-position-horizontal-relative:margin;mso-position-vertical-relative:margin" coordorigin="6990,3832" coordsize="4942,3533" o:gfxdata="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">
+              <v:group id="Group 1" o:spid="_x0000_s1026" style="position:absolute;margin-left:-15.6pt;margin-top:83.3pt;width:247.1pt;height:176.65pt;z-index:251649024;mso-position-horizontal-relative:margin;mso-position-vertical-relative:margin" coordorigin="6990,3832" coordsize="4942,3533" o:gfxdata="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">
                 <v:group id="Group 3" o:spid="_x0000_s1027" style="position:absolute;left:6990;top:3832;width:4942;height:3533" coordorigin="6990,3832" coordsize="4942,3533" o:gfxdata="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">
                   <v:shapetype id="_x0000_t75" coordsize="21600,21600" o:spt="75" o:preferrelative="t" path="m@4@5l@4@11@9@11@9@5xe" filled="f" stroked="f">
                     <v:stroke joinstyle="miter"/>
@@ -671,6 +671,2729 @@
                 <v:rect id="Rectangle 15" o:spid="_x0000_s1039" style="position:absolute;left:8930;top:5975;width:129;height:126;visibility:visible;mso-wrap-style:square;v-text-anchor:top" o:gfxdata="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" stroked="f"/>
                 <w10:wrap type="square" anchorx="margin" anchory="margin"/>
               </v:group>
+            </w:pict>
+          </mc:Fallback>
+        </mc:AlternateContent>
+      </w:r>
+      <w:r>
+        <w:rPr>
+          <w:rFonts w:ascii="Times New Roman" w:hAnsi="Times New Roman" w:cs="Times New Roman"/>
+          <w:noProof/>
+          <w:sz w:val="24"/>
+          <w:szCs w:val="24"/>
+        </w:rPr>
+        <mc:AlternateContent>
+          <mc:Choice Requires="wps">
+            <w:drawing>
+              <wp:anchor distT="0" distB="0" distL="114300" distR="114300" simplePos="0" relativeHeight="251651072" behindDoc="0" locked="0" layoutInCell="1" allowOverlap="1" wp14:anchorId="296B7B63" wp14:editId="1B695225">
+                <wp:simplePos x="0" y="0"/>
+                <wp:positionH relativeFrom="column">
+                  <wp:posOffset>4277078</wp:posOffset>
+                </wp:positionH>
+                <wp:positionV relativeFrom="paragraph">
+                  <wp:posOffset>2056765</wp:posOffset>
+                </wp:positionV>
+                <wp:extent cx="227965" cy="259715"/>
+                <wp:effectExtent l="0" t="0" r="0" b="6985"/>
+                <wp:wrapNone/>
+                <wp:docPr id="17" name="Text Box 9"/>
+                <wp:cNvGraphicFramePr>
+                  <a:graphicFrameLocks xmlns:a="http://schemas.openxmlformats.org/drawingml/2006/main"/>
+                </wp:cNvGraphicFramePr>
+                <a:graphic xmlns:a="http://schemas.openxmlformats.org/drawingml/2006/main">
+                  <a:graphicData uri="http://schemas.microsoft.com/office/word/2010/wordprocessingShape">
+                    <wps:wsp>
+                      <wps:cNvSpPr txBox="1">
+                        <a:spLocks noChangeArrowheads="1"/>
+                      </wps:cNvSpPr>
+                      <wps:spPr bwMode="auto">
+                        <a:xfrm>
+                          <a:off x="0" y="0"/>
+                          <a:ext cx="227965" cy="259715"/>
+                        </a:xfrm>
+                        <a:prstGeom prst="rect">
+                          <a:avLst/>
+                        </a:prstGeom>
+                        <a:noFill/>
+                        <a:ln>
+                          <a:noFill/>
+                        </a:ln>
+                        <a:extLst/>
+                      </wps:spPr>
+                      <wps:txbx>
+                        <w:txbxContent>
+                          <w:p>
+                            <w:pPr>
+                              <w:rPr>
+                                <w:rFonts w:ascii="Times New Roman" w:hAnsi="Times New Roman" w:cs="Times New Roman"/>
+                                <w:i/>
+                                <w:sz w:val="18"/>
+                              </w:rPr>
+                            </w:pPr>
+                            <w:r>
+                              <w:rPr>
+                                <w:rFonts w:ascii="Times New Roman" w:hAnsi="Times New Roman" w:cs="Times New Roman"/>
+                                <w:i/>
+                                <w:sz w:val="18"/>
+                              </w:rPr>
+                              <w:t>P</w:t>
+                            </w:r>
+                          </w:p>
+                        </w:txbxContent>
+                      </wps:txbx>
+                      <wps:bodyPr rot="0" vert="horz" wrap="square" lIns="91440" tIns="45720" rIns="91440" bIns="45720" anchor="t" anchorCtr="0" upright="1">
+                        <a:noAutofit/>
+                      </wps:bodyPr>
+                    </wps:wsp>
+                  </a:graphicData>
+                </a:graphic>
+              </wp:anchor>
+            </w:drawing>
+          </mc:Choice>
+          <mc:Fallback>
+            <w:pict>
+              <v:shape id="Text Box 9" o:spid="_x0000_s1040" type="#_x0000_t202" style="position:absolute;margin-left:336.8pt;margin-top:161.95pt;width:17.95pt;height:20.45pt;z-index:251651072;visibility:visible;mso-wrap-style:square;mso-wrap-distance-left:9pt;mso-wrap-distance-top:0;mso-wrap-distance-right:9pt;mso-wrap-distance-bottom:0;mso-position-horizontal:absolute;mso-position-horizontal-relative:text;mso-position-vertical:absolute;mso-position-vertical-relative:text;v-text-anchor:top" o:gfxdata="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" filled="f" stroked="f">
+                <v:textbox>
+                  <w:txbxContent>
+                    <w:p>
+                      <w:pPr>
+                        <w:rPr>
+                          <w:rFonts w:ascii="Times New Roman" w:hAnsi="Times New Roman" w:cs="Times New Roman"/>
+                          <w:i/>
+                          <w:sz w:val="18"/>
+                        </w:rPr>
+                      </w:pPr>
+                      <w:r>
+                        <w:rPr>
+                          <w:rFonts w:ascii="Times New Roman" w:hAnsi="Times New Roman" w:cs="Times New Roman"/>
+                          <w:i/>
+                          <w:sz w:val="18"/>
+                        </w:rPr>
+                        <w:t>P</w:t>
+                      </w:r>
+                    </w:p>
+                  </w:txbxContent>
+                </v:textbox>
+              </v:shape>
+            </w:pict>
+          </mc:Fallback>
+        </mc:AlternateContent>
+      </w:r>
+      <w:r>
+        <w:rPr>
+          <w:rFonts w:ascii="Times New Roman" w:hAnsi="Times New Roman" w:cs="Times New Roman"/>
+          <w:noProof/>
+          <w:sz w:val="24"/>
+          <w:szCs w:val="24"/>
+        </w:rPr>
+        <mc:AlternateContent>
+          <mc:Choice Requires="wps">
+            <w:drawing>
+              <wp:anchor distT="0" distB="0" distL="114300" distR="114300" simplePos="0" relativeHeight="251674624" behindDoc="0" locked="0" layoutInCell="1" allowOverlap="1" wp14:anchorId="32810C5D" wp14:editId="1BC42B19">
+                <wp:simplePos x="0" y="0"/>
+                <wp:positionH relativeFrom="column">
+                  <wp:posOffset>2927068</wp:posOffset>
+                </wp:positionH>
+                <wp:positionV relativeFrom="paragraph">
+                  <wp:posOffset>2144395</wp:posOffset>
+                </wp:positionV>
+                <wp:extent cx="308610" cy="210185"/>
+                <wp:effectExtent l="0" t="0" r="0" b="0"/>
+                <wp:wrapNone/>
+                <wp:docPr id="68" name="Text Box 9"/>
+                <wp:cNvGraphicFramePr>
+                  <a:graphicFrameLocks xmlns:a="http://schemas.openxmlformats.org/drawingml/2006/main"/>
+                </wp:cNvGraphicFramePr>
+                <a:graphic xmlns:a="http://schemas.openxmlformats.org/drawingml/2006/main">
+                  <a:graphicData uri="http://schemas.microsoft.com/office/word/2010/wordprocessingShape">
+                    <wps:wsp>
+                      <wps:cNvSpPr txBox="1">
+                        <a:spLocks noChangeArrowheads="1"/>
+                      </wps:cNvSpPr>
+                      <wps:spPr bwMode="auto">
+                        <a:xfrm>
+                          <a:off x="0" y="0"/>
+                          <a:ext cx="308610" cy="210185"/>
+                        </a:xfrm>
+                        <a:prstGeom prst="rect">
+                          <a:avLst/>
+                        </a:prstGeom>
+                        <a:noFill/>
+                        <a:ln>
+                          <a:noFill/>
+                        </a:ln>
+                        <a:extLst/>
+                      </wps:spPr>
+                      <wps:txbx>
+                        <w:txbxContent>
+                          <w:p>
+                            <w:pPr>
+                              <w:rPr>
+                                <w:rFonts w:ascii="Times New Roman" w:hAnsi="Times New Roman" w:cs="Times New Roman"/>
+                                <w:i/>
+                                <w:sz w:val="18"/>
+                              </w:rPr>
+                            </w:pPr>
+                            <m:oMathPara>
+                              <m:oMath>
+                                <m:r>
+                                  <w:rPr>
+                                    <w:rFonts w:ascii="Cambria Math" w:hAnsi="Cambria Math" w:cs="Times New Roman"/>
+                                    <w:sz w:val="18"/>
+                                  </w:rPr>
+                                  <m:t>0</m:t>
+                                </m:r>
+                              </m:oMath>
+                            </m:oMathPara>
+                          </w:p>
+                        </w:txbxContent>
+                      </wps:txbx>
+                      <wps:bodyPr rot="0" vert="horz" wrap="square" lIns="91440" tIns="45720" rIns="91440" bIns="45720" anchor="t" anchorCtr="0" upright="1">
+                        <a:noAutofit/>
+                      </wps:bodyPr>
+                    </wps:wsp>
+                  </a:graphicData>
+                </a:graphic>
+                <wp14:sizeRelH relativeFrom="margin">
+                  <wp14:pctWidth>0</wp14:pctWidth>
+                </wp14:sizeRelH>
+                <wp14:sizeRelV relativeFrom="margin">
+                  <wp14:pctHeight>0</wp14:pctHeight>
+                </wp14:sizeRelV>
+              </wp:anchor>
+            </w:drawing>
+          </mc:Choice>
+          <mc:Fallback>
+            <w:pict>
+              <v:shape id="_x0000_s1041" type="#_x0000_t202" style="position:absolute;margin-left:230.5pt;margin-top:168.85pt;width:24.3pt;height:16.55pt;z-index:251674624;visibility:visible;mso-wrap-style:square;mso-width-percent:0;mso-height-percent:0;mso-wrap-distance-left:9pt;mso-wrap-distance-top:0;mso-wrap-distance-right:9pt;mso-wrap-distance-bottom:0;mso-position-horizontal:absolute;mso-position-horizontal-relative:text;mso-position-vertical:absolute;mso-position-vertical-relative:text;mso-width-percent:0;mso-height-percent:0;mso-width-relative:margin;mso-height-relative:margin;v-text-anchor:top" o:gfxdata="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" filled="f" stroked="f">
+                <v:textbox>
+                  <w:txbxContent>
+                    <w:p>
+                      <w:pPr>
+                        <w:rPr>
+                          <w:rFonts w:ascii="Times New Roman" w:hAnsi="Times New Roman" w:cs="Times New Roman"/>
+                          <w:i/>
+                          <w:sz w:val="18"/>
+                        </w:rPr>
+                      </w:pPr>
+                      <m:oMathPara>
+                        <m:oMath>
+                          <m:r>
+                            <w:rPr>
+                              <w:rFonts w:ascii="Cambria Math" w:hAnsi="Cambria Math" w:cs="Times New Roman"/>
+                              <w:sz w:val="18"/>
+                            </w:rPr>
+                            <m:t>0</m:t>
+                          </m:r>
+                        </m:oMath>
+                      </m:oMathPara>
+                    </w:p>
+                  </w:txbxContent>
+                </v:textbox>
+              </v:shape>
+            </w:pict>
+          </mc:Fallback>
+        </mc:AlternateContent>
+      </w:r>
+      <w:r>
+        <w:rPr>
+          <w:rFonts w:ascii="Times New Roman" w:hAnsi="Times New Roman" w:cs="Times New Roman"/>
+          <w:noProof/>
+          <w:sz w:val="24"/>
+          <w:szCs w:val="24"/>
+        </w:rPr>
+        <mc:AlternateContent>
+          <mc:Choice Requires="wps">
+            <w:drawing>
+              <wp:anchor distT="0" distB="0" distL="114300" distR="114300" simplePos="0" relativeHeight="251670528" behindDoc="0" locked="0" layoutInCell="1" allowOverlap="1" wp14:anchorId="4FB6135B" wp14:editId="17116985">
+                <wp:simplePos x="0" y="0"/>
+                <wp:positionH relativeFrom="column">
+                  <wp:posOffset>2786662</wp:posOffset>
+                </wp:positionH>
+                <wp:positionV relativeFrom="paragraph">
+                  <wp:posOffset>3064510</wp:posOffset>
+                </wp:positionV>
+                <wp:extent cx="520700" cy="210185"/>
+                <wp:effectExtent l="0" t="0" r="0" b="0"/>
+                <wp:wrapNone/>
+                <wp:docPr id="66" name="Text Box 9"/>
+                <wp:cNvGraphicFramePr>
+                  <a:graphicFrameLocks xmlns:a="http://schemas.openxmlformats.org/drawingml/2006/main"/>
+                </wp:cNvGraphicFramePr>
+                <a:graphic xmlns:a="http://schemas.openxmlformats.org/drawingml/2006/main">
+                  <a:graphicData uri="http://schemas.microsoft.com/office/word/2010/wordprocessingShape">
+                    <wps:wsp>
+                      <wps:cNvSpPr txBox="1">
+                        <a:spLocks noChangeArrowheads="1"/>
+                      </wps:cNvSpPr>
+                      <wps:spPr bwMode="auto">
+                        <a:xfrm>
+                          <a:off x="0" y="0"/>
+                          <a:ext cx="520700" cy="210185"/>
+                        </a:xfrm>
+                        <a:prstGeom prst="rect">
+                          <a:avLst/>
+                        </a:prstGeom>
+                        <a:noFill/>
+                        <a:ln>
+                          <a:noFill/>
+                        </a:ln>
+                        <a:extLst/>
+                      </wps:spPr>
+                      <wps:txbx>
+                        <w:txbxContent>
+                          <w:p>
+                            <w:pPr>
+                              <w:rPr>
+                                <w:rFonts w:ascii="Times New Roman" w:hAnsi="Times New Roman" w:cs="Times New Roman"/>
+                                <w:i/>
+                                <w:sz w:val="18"/>
+                              </w:rPr>
+                            </w:pPr>
+                            <m:oMathPara>
+                              <m:oMath>
+                                <m:r>
+                                  <w:rPr>
+                                    <w:rFonts w:ascii="Cambria Math" w:hAnsi="Cambria Math" w:cs="Times New Roman"/>
+                                    <w:sz w:val="18"/>
+                                  </w:rPr>
+                                  <m:t>-L/2</m:t>
+                                </m:r>
+                              </m:oMath>
+                            </m:oMathPara>
+                          </w:p>
+                        </w:txbxContent>
+                      </wps:txbx>
+                      <wps:bodyPr rot="0" vert="horz" wrap="square" lIns="91440" tIns="45720" rIns="91440" bIns="45720" anchor="t" anchorCtr="0" upright="1">
+                        <a:noAutofit/>
+                      </wps:bodyPr>
+                    </wps:wsp>
+                  </a:graphicData>
+                </a:graphic>
+                <wp14:sizeRelH relativeFrom="margin">
+                  <wp14:pctWidth>0</wp14:pctWidth>
+                </wp14:sizeRelH>
+                <wp14:sizeRelV relativeFrom="margin">
+                  <wp14:pctHeight>0</wp14:pctHeight>
+                </wp14:sizeRelV>
+              </wp:anchor>
+            </w:drawing>
+          </mc:Choice>
+          <mc:Fallback>
+            <w:pict>
+              <v:shape id="_x0000_s1042" type="#_x0000_t202" style="position:absolute;margin-left:219.4pt;margin-top:241.3pt;width:41pt;height:16.55pt;z-index:251670528;visibility:visible;mso-wrap-style:square;mso-width-percent:0;mso-height-percent:0;mso-wrap-distance-left:9pt;mso-wrap-distance-top:0;mso-wrap-distance-right:9pt;mso-wrap-distance-bottom:0;mso-position-horizontal:absolute;mso-position-horizontal-relative:text;mso-position-vertical:absolute;mso-position-vertical-relative:text;mso-width-percent:0;mso-height-percent:0;mso-width-relative:margin;mso-height-relative:margin;v-text-anchor:top" o:gfxdata="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" filled="f" stroked="f">
+                <v:textbox>
+                  <w:txbxContent>
+                    <w:p>
+                      <w:pPr>
+                        <w:rPr>
+                          <w:rFonts w:ascii="Times New Roman" w:hAnsi="Times New Roman" w:cs="Times New Roman"/>
+                          <w:i/>
+                          <w:sz w:val="18"/>
+                        </w:rPr>
+                      </w:pPr>
+                      <m:oMathPara>
+                        <m:oMath>
+                          <m:r>
+                            <w:rPr>
+                              <w:rFonts w:ascii="Cambria Math" w:hAnsi="Cambria Math" w:cs="Times New Roman"/>
+                              <w:sz w:val="18"/>
+                            </w:rPr>
+                            <m:t>-L/2</m:t>
+                          </m:r>
+                        </m:oMath>
+                      </m:oMathPara>
+                    </w:p>
+                  </w:txbxContent>
+                </v:textbox>
+              </v:shape>
+            </w:pict>
+          </mc:Fallback>
+        </mc:AlternateContent>
+      </w:r>
+      <w:r>
+        <w:rPr>
+          <w:rFonts w:ascii="Times New Roman" w:hAnsi="Times New Roman" w:cs="Times New Roman"/>
+          <w:noProof/>
+          <w:sz w:val="24"/>
+          <w:szCs w:val="24"/>
+        </w:rPr>
+        <mc:AlternateContent>
+          <mc:Choice Requires="wps">
+            <w:drawing>
+              <wp:anchor distT="0" distB="0" distL="114300" distR="114300" simplePos="0" relativeHeight="251672576" behindDoc="0" locked="0" layoutInCell="1" allowOverlap="1" wp14:anchorId="1209D688" wp14:editId="1E77D043">
+                <wp:simplePos x="0" y="0"/>
+                <wp:positionH relativeFrom="column">
+                  <wp:posOffset>2900327</wp:posOffset>
+                </wp:positionH>
+                <wp:positionV relativeFrom="paragraph">
+                  <wp:posOffset>1245870</wp:posOffset>
+                </wp:positionV>
+                <wp:extent cx="374650" cy="210185"/>
+                <wp:effectExtent l="0" t="0" r="0" b="0"/>
+                <wp:wrapNone/>
+                <wp:docPr id="67" name="Text Box 9"/>
+                <wp:cNvGraphicFramePr>
+                  <a:graphicFrameLocks xmlns:a="http://schemas.openxmlformats.org/drawingml/2006/main"/>
+                </wp:cNvGraphicFramePr>
+                <a:graphic xmlns:a="http://schemas.openxmlformats.org/drawingml/2006/main">
+                  <a:graphicData uri="http://schemas.microsoft.com/office/word/2010/wordprocessingShape">
+                    <wps:wsp>
+                      <wps:cNvSpPr txBox="1">
+                        <a:spLocks noChangeArrowheads="1"/>
+                      </wps:cNvSpPr>
+                      <wps:spPr bwMode="auto">
+                        <a:xfrm>
+                          <a:off x="0" y="0"/>
+                          <a:ext cx="374650" cy="210185"/>
+                        </a:xfrm>
+                        <a:prstGeom prst="rect">
+                          <a:avLst/>
+                        </a:prstGeom>
+                        <a:noFill/>
+                        <a:ln>
+                          <a:noFill/>
+                        </a:ln>
+                        <a:extLst/>
+                      </wps:spPr>
+                      <wps:txbx>
+                        <w:txbxContent>
+                          <w:p>
+                            <w:pPr>
+                              <w:rPr>
+                                <w:rFonts w:ascii="Times New Roman" w:hAnsi="Times New Roman" w:cs="Times New Roman"/>
+                                <w:i/>
+                                <w:sz w:val="18"/>
+                              </w:rPr>
+                            </w:pPr>
+                            <m:oMathPara>
+                              <m:oMath>
+                                <m:r>
+                                  <w:rPr>
+                                    <w:rFonts w:ascii="Cambria Math" w:hAnsi="Cambria Math" w:cs="Times New Roman"/>
+                                    <w:sz w:val="18"/>
+                                  </w:rPr>
+                                  <m:t>L/2</m:t>
+                                </m:r>
+                              </m:oMath>
+                            </m:oMathPara>
+                          </w:p>
+                        </w:txbxContent>
+                      </wps:txbx>
+                      <wps:bodyPr rot="0" vert="horz" wrap="square" lIns="91440" tIns="45720" rIns="91440" bIns="45720" anchor="t" anchorCtr="0" upright="1">
+                        <a:noAutofit/>
+                      </wps:bodyPr>
+                    </wps:wsp>
+                  </a:graphicData>
+                </a:graphic>
+                <wp14:sizeRelH relativeFrom="margin">
+                  <wp14:pctWidth>0</wp14:pctWidth>
+                </wp14:sizeRelH>
+                <wp14:sizeRelV relativeFrom="margin">
+                  <wp14:pctHeight>0</wp14:pctHeight>
+                </wp14:sizeRelV>
+              </wp:anchor>
+            </w:drawing>
+          </mc:Choice>
+          <mc:Fallback>
+            <w:pict>
+              <v:shape id="_x0000_s1043" type="#_x0000_t202" style="position:absolute;margin-left:228.35pt;margin-top:98.1pt;width:29.5pt;height:16.55pt;z-index:251672576;visibility:visible;mso-wrap-style:square;mso-width-percent:0;mso-height-percent:0;mso-wrap-distance-left:9pt;mso-wrap-distance-top:0;mso-wrap-distance-right:9pt;mso-wrap-distance-bottom:0;mso-position-horizontal:absolute;mso-position-horizontal-relative:text;mso-position-vertical:absolute;mso-position-vertical-relative:text;mso-width-percent:0;mso-height-percent:0;mso-width-relative:margin;mso-height-relative:margin;v-text-anchor:top" o:gfxdata="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" filled="f" stroked="f">
+                <v:textbox>
+                  <w:txbxContent>
+                    <w:p>
+                      <w:pPr>
+                        <w:rPr>
+                          <w:rFonts w:ascii="Times New Roman" w:hAnsi="Times New Roman" w:cs="Times New Roman"/>
+                          <w:i/>
+                          <w:sz w:val="18"/>
+                        </w:rPr>
+                      </w:pPr>
+                      <m:oMathPara>
+                        <m:oMath>
+                          <m:r>
+                            <w:rPr>
+                              <w:rFonts w:ascii="Cambria Math" w:hAnsi="Cambria Math" w:cs="Times New Roman"/>
+                              <w:sz w:val="18"/>
+                            </w:rPr>
+                            <m:t>L/2</m:t>
+                          </m:r>
+                        </m:oMath>
+                      </m:oMathPara>
+                    </w:p>
+                  </w:txbxContent>
+                </v:textbox>
+              </v:shape>
+            </w:pict>
+          </mc:Fallback>
+        </mc:AlternateContent>
+      </w:r>
+      <w:r>
+        <w:rPr>
+          <w:rFonts w:ascii="Times New Roman" w:hAnsi="Times New Roman" w:cs="Times New Roman"/>
+          <w:noProof/>
+          <w:sz w:val="24"/>
+          <w:szCs w:val="24"/>
+        </w:rPr>
+        <mc:AlternateContent>
+          <mc:Choice Requires="wps">
+            <w:drawing>
+              <wp:anchor distT="0" distB="0" distL="114300" distR="114300" simplePos="0" relativeHeight="251654144" behindDoc="0" locked="0" layoutInCell="1" allowOverlap="1" wp14:anchorId="757D5E4C" wp14:editId="65978025">
+                <wp:simplePos x="0" y="0"/>
+                <wp:positionH relativeFrom="column">
+                  <wp:posOffset>4958715</wp:posOffset>
+                </wp:positionH>
+                <wp:positionV relativeFrom="paragraph">
+                  <wp:posOffset>2193643</wp:posOffset>
+                </wp:positionV>
+                <wp:extent cx="227965" cy="259715"/>
+                <wp:effectExtent l="0" t="0" r="0" b="6985"/>
+                <wp:wrapNone/>
+                <wp:docPr id="21" name="Text Box 9"/>
+                <wp:cNvGraphicFramePr>
+                  <a:graphicFrameLocks xmlns:a="http://schemas.openxmlformats.org/drawingml/2006/main"/>
+                </wp:cNvGraphicFramePr>
+                <a:graphic xmlns:a="http://schemas.openxmlformats.org/drawingml/2006/main">
+                  <a:graphicData uri="http://schemas.microsoft.com/office/word/2010/wordprocessingShape">
+                    <wps:wsp>
+                      <wps:cNvSpPr txBox="1">
+                        <a:spLocks noChangeArrowheads="1"/>
+                      </wps:cNvSpPr>
+                      <wps:spPr bwMode="auto">
+                        <a:xfrm>
+                          <a:off x="0" y="0"/>
+                          <a:ext cx="227965" cy="259715"/>
+                        </a:xfrm>
+                        <a:prstGeom prst="rect">
+                          <a:avLst/>
+                        </a:prstGeom>
+                        <a:noFill/>
+                        <a:ln>
+                          <a:noFill/>
+                        </a:ln>
+                        <a:extLst/>
+                      </wps:spPr>
+                      <wps:txbx>
+                        <w:txbxContent>
+                          <w:p>
+                            <w:pPr>
+                              <w:rPr>
+                                <w:rFonts w:ascii="Times New Roman" w:hAnsi="Times New Roman" w:cs="Times New Roman"/>
+                                <w:i/>
+                                <w:sz w:val="18"/>
+                              </w:rPr>
+                            </w:pPr>
+                            <w:proofErr w:type="gramStart"/>
+                            <w:r>
+                              <w:rPr>
+                                <w:rFonts w:ascii="Times New Roman" w:hAnsi="Times New Roman" w:cs="Times New Roman"/>
+                                <w:i/>
+                                <w:sz w:val="18"/>
+                              </w:rPr>
+                              <w:t>x</w:t>
+                            </w:r>
+                            <w:proofErr w:type="gramEnd"/>
+                          </w:p>
+                        </w:txbxContent>
+                      </wps:txbx>
+                      <wps:bodyPr rot="0" vert="horz" wrap="square" lIns="91440" tIns="45720" rIns="91440" bIns="45720" anchor="t" anchorCtr="0" upright="1">
+                        <a:noAutofit/>
+                      </wps:bodyPr>
+                    </wps:wsp>
+                  </a:graphicData>
+                </a:graphic>
+              </wp:anchor>
+            </w:drawing>
+          </mc:Choice>
+          <mc:Fallback>
+            <w:pict>
+              <v:shape id="_x0000_s1044" type="#_x0000_t202" style="position:absolute;margin-left:390.45pt;margin-top:172.75pt;width:17.95pt;height:20.45pt;z-index:251654144;visibility:visible;mso-wrap-style:square;mso-wrap-distance-left:9pt;mso-wrap-distance-top:0;mso-wrap-distance-right:9pt;mso-wrap-distance-bottom:0;mso-position-horizontal:absolute;mso-position-horizontal-relative:text;mso-position-vertical:absolute;mso-position-vertical-relative:text;v-text-anchor:top" o:gfxdata="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" filled="f" stroked="f">
+                <v:textbox>
+                  <w:txbxContent>
+                    <w:p>
+                      <w:pPr>
+                        <w:rPr>
+                          <w:rFonts w:ascii="Times New Roman" w:hAnsi="Times New Roman" w:cs="Times New Roman"/>
+                          <w:i/>
+                          <w:sz w:val="18"/>
+                        </w:rPr>
+                      </w:pPr>
+                      <w:proofErr w:type="gramStart"/>
+                      <w:r>
+                        <w:rPr>
+                          <w:rFonts w:ascii="Times New Roman" w:hAnsi="Times New Roman" w:cs="Times New Roman"/>
+                          <w:i/>
+                          <w:sz w:val="18"/>
+                        </w:rPr>
+                        <w:t>x</w:t>
+                      </w:r>
+                      <w:proofErr w:type="gramEnd"/>
+                    </w:p>
+                  </w:txbxContent>
+                </v:textbox>
+              </v:shape>
+            </w:pict>
+          </mc:Fallback>
+        </mc:AlternateContent>
+      </w:r>
+      <w:r>
+        <w:rPr>
+          <w:rFonts w:ascii="Times New Roman" w:hAnsi="Times New Roman" w:cs="Times New Roman"/>
+          <w:noProof/>
+          <w:sz w:val="24"/>
+          <w:szCs w:val="24"/>
+        </w:rPr>
+        <mc:AlternateContent>
+          <mc:Choice Requires="wps">
+            <w:drawing>
+              <wp:anchor distT="0" distB="0" distL="114300" distR="114300" simplePos="0" relativeHeight="251694080" behindDoc="0" locked="0" layoutInCell="1" allowOverlap="1" wp14:anchorId="001BF2EC" wp14:editId="4B42F54A">
+                <wp:simplePos x="0" y="0"/>
+                <wp:positionH relativeFrom="column">
+                  <wp:posOffset>3104515</wp:posOffset>
+                </wp:positionH>
+                <wp:positionV relativeFrom="paragraph">
+                  <wp:posOffset>1852013</wp:posOffset>
+                </wp:positionV>
+                <wp:extent cx="227965" cy="259715"/>
+                <wp:effectExtent l="0" t="0" r="0" b="6985"/>
+                <wp:wrapNone/>
+                <wp:docPr id="76" name="Text Box 9"/>
+                <wp:cNvGraphicFramePr>
+                  <a:graphicFrameLocks xmlns:a="http://schemas.openxmlformats.org/drawingml/2006/main"/>
+                </wp:cNvGraphicFramePr>
+                <a:graphic xmlns:a="http://schemas.openxmlformats.org/drawingml/2006/main">
+                  <a:graphicData uri="http://schemas.microsoft.com/office/word/2010/wordprocessingShape">
+                    <wps:wsp>
+                      <wps:cNvSpPr txBox="1">
+                        <a:spLocks noChangeArrowheads="1"/>
+                      </wps:cNvSpPr>
+                      <wps:spPr bwMode="auto">
+                        <a:xfrm>
+                          <a:off x="0" y="0"/>
+                          <a:ext cx="227965" cy="259715"/>
+                        </a:xfrm>
+                        <a:prstGeom prst="rect">
+                          <a:avLst/>
+                        </a:prstGeom>
+                        <a:noFill/>
+                        <a:ln>
+                          <a:noFill/>
+                        </a:ln>
+                        <a:extLst/>
+                      </wps:spPr>
+                      <wps:txbx>
+                        <w:txbxContent>
+                          <w:p>
+                            <w:pPr>
+                              <w:rPr>
+                                <w:rFonts w:ascii="Times New Roman" w:hAnsi="Times New Roman" w:cs="Times New Roman"/>
+                                <w:i/>
+                                <w:sz w:val="18"/>
+                              </w:rPr>
+                            </w:pPr>
+                            <w:proofErr w:type="gramStart"/>
+                            <w:r>
+                              <w:rPr>
+                                <w:rFonts w:ascii="Times New Roman" w:hAnsi="Times New Roman" w:cs="Times New Roman"/>
+                                <w:i/>
+                                <w:sz w:val="18"/>
+                              </w:rPr>
+                              <w:t>y</w:t>
+                            </w:r>
+                            <w:proofErr w:type="gramEnd"/>
+                          </w:p>
+                        </w:txbxContent>
+                      </wps:txbx>
+                      <wps:bodyPr rot="0" vert="horz" wrap="square" lIns="91440" tIns="45720" rIns="91440" bIns="45720" anchor="t" anchorCtr="0" upright="1">
+                        <a:noAutofit/>
+                      </wps:bodyPr>
+                    </wps:wsp>
+                  </a:graphicData>
+                </a:graphic>
+              </wp:anchor>
+            </w:drawing>
+          </mc:Choice>
+          <mc:Fallback>
+            <w:pict>
+              <v:shape id="_x0000_s1045" type="#_x0000_t202" style="position:absolute;margin-left:244.45pt;margin-top:145.85pt;width:17.95pt;height:20.45pt;z-index:251694080;visibility:visible;mso-wrap-style:square;mso-wrap-distance-left:9pt;mso-wrap-distance-top:0;mso-wrap-distance-right:9pt;mso-wrap-distance-bottom:0;mso-position-horizontal:absolute;mso-position-horizontal-relative:text;mso-position-vertical:absolute;mso-position-vertical-relative:text;v-text-anchor:top" o:gfxdata="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" filled="f" stroked="f">
+                <v:textbox>
+                  <w:txbxContent>
+                    <w:p>
+                      <w:pPr>
+                        <w:rPr>
+                          <w:rFonts w:ascii="Times New Roman" w:hAnsi="Times New Roman" w:cs="Times New Roman"/>
+                          <w:i/>
+                          <w:sz w:val="18"/>
+                        </w:rPr>
+                      </w:pPr>
+                      <w:proofErr w:type="gramStart"/>
+                      <w:r>
+                        <w:rPr>
+                          <w:rFonts w:ascii="Times New Roman" w:hAnsi="Times New Roman" w:cs="Times New Roman"/>
+                          <w:i/>
+                          <w:sz w:val="18"/>
+                        </w:rPr>
+                        <w:t>y</w:t>
+                      </w:r>
+                      <w:proofErr w:type="gramEnd"/>
+                    </w:p>
+                  </w:txbxContent>
+                </v:textbox>
+              </v:shape>
+            </w:pict>
+          </mc:Fallback>
+        </mc:AlternateContent>
+      </w:r>
+      <w:r>
+        <w:rPr>
+          <w:rFonts w:ascii="Times New Roman" w:hAnsi="Times New Roman" w:cs="Times New Roman"/>
+          <w:noProof/>
+          <w:sz w:val="24"/>
+          <w:szCs w:val="24"/>
+        </w:rPr>
+        <mc:AlternateContent>
+          <mc:Choice Requires="wpg">
+            <w:drawing>
+              <wp:anchor distT="0" distB="0" distL="114300" distR="114300" simplePos="0" relativeHeight="251660288" behindDoc="0" locked="0" layoutInCell="1" allowOverlap="1" wp14:anchorId="62C90281" wp14:editId="5472094C">
+                <wp:simplePos x="0" y="0"/>
+                <wp:positionH relativeFrom="column">
+                  <wp:posOffset>3355622</wp:posOffset>
+                </wp:positionH>
+                <wp:positionV relativeFrom="paragraph">
+                  <wp:posOffset>1422400</wp:posOffset>
+                </wp:positionV>
+                <wp:extent cx="547511" cy="265337"/>
+                <wp:effectExtent l="0" t="0" r="5080" b="20955"/>
+                <wp:wrapNone/>
+                <wp:docPr id="83" name="Group 83"/>
+                <wp:cNvGraphicFramePr/>
+                <a:graphic xmlns:a="http://schemas.openxmlformats.org/drawingml/2006/main">
+                  <a:graphicData uri="http://schemas.microsoft.com/office/word/2010/wordprocessingGroup">
+                    <wpg:wgp>
+                      <wpg:cNvGrpSpPr/>
+                      <wpg:grpSpPr>
+                        <a:xfrm>
+                          <a:off x="0" y="0"/>
+                          <a:ext cx="547511" cy="265337"/>
+                          <a:chOff x="0" y="0"/>
+                          <a:chExt cx="547511" cy="265337"/>
+                        </a:xfrm>
+                      </wpg:grpSpPr>
+                      <wps:wsp>
+                        <wps:cNvPr id="59" name="Text Box 9"/>
+                        <wps:cNvSpPr txBox="1">
+                          <a:spLocks noChangeArrowheads="1"/>
+                        </wps:cNvSpPr>
+                        <wps:spPr bwMode="auto">
+                          <a:xfrm>
+                            <a:off x="211667" y="0"/>
+                            <a:ext cx="335844" cy="259419"/>
+                          </a:xfrm>
+                          <a:prstGeom prst="rect">
+                            <a:avLst/>
+                          </a:prstGeom>
+                          <a:solidFill>
+                            <a:srgbClr val="FFFFFF"/>
+                          </a:solidFill>
+                          <a:ln>
+                            <a:noFill/>
+                          </a:ln>
+                          <a:extLst>
+                            <a:ext uri="{91240B29-F687-4F45-9708-019B960494DF}">
+                              <a14:hiddenLine xmlns:a14="http://schemas.microsoft.com/office/drawing/2010/main" w="9525">
+                                <a:solidFill>
+                                  <a:srgbClr val="000000"/>
+                                </a:solidFill>
+                                <a:miter lim="800000"/>
+                                <a:headEnd/>
+                                <a:tailEnd/>
+                              </a14:hiddenLine>
+                            </a:ext>
+                          </a:extLst>
+                        </wps:spPr>
+                        <wps:txbx>
+                          <w:txbxContent>
+                            <w:p>
+                              <w:pPr>
+                                <w:rPr>
+                                  <w:rFonts w:ascii="Times New Roman" w:hAnsi="Times New Roman" w:cs="Times New Roman"/>
+                                  <w:i/>
+                                  <w:sz w:val="18"/>
+                                </w:rPr>
+                              </w:pPr>
+                              <w:proofErr w:type="spellStart"/>
+                              <w:proofErr w:type="gramStart"/>
+                              <w:r>
+                                <w:rPr>
+                                  <w:rFonts w:ascii="Times New Roman" w:hAnsi="Times New Roman" w:cs="Times New Roman"/>
+                                  <w:i/>
+                                  <w:sz w:val="18"/>
+                                </w:rPr>
+                                <w:t>d</w:t>
+                              </w:r>
+                              <w:r>
+                                <w:rPr>
+                                  <w:rFonts w:ascii="Times New Roman" w:hAnsi="Times New Roman" w:cs="Times New Roman"/>
+                                  <w:i/>
+                                  <w:sz w:val="18"/>
+                                </w:rPr>
+                                <w:t>Q</w:t>
+                              </w:r>
+                              <w:proofErr w:type="spellEnd"/>
+                              <w:proofErr w:type="gramEnd"/>
+                            </w:p>
+                          </w:txbxContent>
+                        </wps:txbx>
+                        <wps:bodyPr rot="0" vert="horz" wrap="square" lIns="91440" tIns="45720" rIns="91440" bIns="45720" anchor="t" anchorCtr="0" upright="1">
+                          <a:noAutofit/>
+                        </wps:bodyPr>
+                      </wps:wsp>
+                      <wps:wsp>
+                        <wps:cNvPr id="60" name="Straight Connector 60"/>
+                        <wps:cNvCnPr/>
+                        <wps:spPr>
+                          <a:xfrm flipV="1">
+                            <a:off x="0" y="121356"/>
+                            <a:ext cx="283716" cy="143981"/>
+                          </a:xfrm>
+                          <a:prstGeom prst="line">
+                            <a:avLst/>
+                          </a:prstGeom>
+                          <a:ln w="6350">
+                            <a:solidFill>
+                              <a:schemeClr val="tx1"/>
+                            </a:solidFill>
+                          </a:ln>
+                        </wps:spPr>
+                        <wps:style>
+                          <a:lnRef idx="1">
+                            <a:schemeClr val="accent1"/>
+                          </a:lnRef>
+                          <a:fillRef idx="0">
+                            <a:schemeClr val="accent1"/>
+                          </a:fillRef>
+                          <a:effectRef idx="0">
+                            <a:schemeClr val="accent1"/>
+                          </a:effectRef>
+                          <a:fontRef idx="minor">
+                            <a:schemeClr val="tx1"/>
+                          </a:fontRef>
+                        </wps:style>
+                        <wps:bodyPr/>
+                      </wps:wsp>
+                    </wpg:wgp>
+                  </a:graphicData>
+                </a:graphic>
+              </wp:anchor>
+            </w:drawing>
+          </mc:Choice>
+          <mc:Fallback>
+            <w:pict>
+              <v:group id="Group 83" o:spid="_x0000_s1046" style="position:absolute;margin-left:264.2pt;margin-top:112pt;width:43.1pt;height:20.9pt;z-index:251660288" coordsize="5475,2653" o:gfxdata="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">
+                <v:shape id="_x0000_s1047" type="#_x0000_t202" style="position:absolute;left:2116;width:3359;height:2594;visibility:visible;mso-wrap-style:square;v-text-anchor:top" o:gfxdata="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" stroked="f">
+                  <v:textbox>
+                    <w:txbxContent>
+                      <w:p>
+                        <w:pPr>
+                          <w:rPr>
+                            <w:rFonts w:ascii="Times New Roman" w:hAnsi="Times New Roman" w:cs="Times New Roman"/>
+                            <w:i/>
+                            <w:sz w:val="18"/>
+                          </w:rPr>
+                        </w:pPr>
+                        <w:proofErr w:type="spellStart"/>
+                        <w:proofErr w:type="gramStart"/>
+                        <w:r>
+                          <w:rPr>
+                            <w:rFonts w:ascii="Times New Roman" w:hAnsi="Times New Roman" w:cs="Times New Roman"/>
+                            <w:i/>
+                            <w:sz w:val="18"/>
+                          </w:rPr>
+                          <w:t>d</w:t>
+                        </w:r>
+                        <w:r>
+                          <w:rPr>
+                            <w:rFonts w:ascii="Times New Roman" w:hAnsi="Times New Roman" w:cs="Times New Roman"/>
+                            <w:i/>
+                            <w:sz w:val="18"/>
+                          </w:rPr>
+                          <w:t>Q</w:t>
+                        </w:r>
+                        <w:proofErr w:type="spellEnd"/>
+                        <w:proofErr w:type="gramEnd"/>
+                      </w:p>
+                    </w:txbxContent>
+                  </v:textbox>
+                </v:shape>
+                <v:line id="Straight Connector 60" o:spid="_x0000_s1048" style="position:absolute;flip:y;visibility:visible;mso-wrap-style:square" from="0,1213" to="2837,2653" o:connectortype="straight" o:gfxdata="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" strokecolor="black [3213]" strokeweight=".5pt"/>
+              </v:group>
+            </w:pict>
+          </mc:Fallback>
+        </mc:AlternateContent>
+      </w:r>
+      <w:r>
+        <w:rPr>
+          <w:rFonts w:ascii="Times New Roman" w:hAnsi="Times New Roman" w:cs="Times New Roman"/>
+          <w:noProof/>
+          <w:sz w:val="24"/>
+          <w:szCs w:val="24"/>
+        </w:rPr>
+        <mc:AlternateContent>
+          <mc:Choice Requires="wps">
+            <w:drawing>
+              <wp:anchor distT="0" distB="0" distL="114300" distR="114300" simplePos="0" relativeHeight="251702272" behindDoc="0" locked="0" layoutInCell="1" allowOverlap="1" wp14:anchorId="35DB7ACF" wp14:editId="400314A4">
+                <wp:simplePos x="0" y="0"/>
+                <wp:positionH relativeFrom="column">
+                  <wp:posOffset>3214511</wp:posOffset>
+                </wp:positionH>
+                <wp:positionV relativeFrom="paragraph">
+                  <wp:posOffset>1478068</wp:posOffset>
+                </wp:positionV>
+                <wp:extent cx="0" cy="131093"/>
+                <wp:effectExtent l="76200" t="0" r="57150" b="59690"/>
+                <wp:wrapNone/>
+                <wp:docPr id="82" name="Straight Arrow Connector 82"/>
+                <wp:cNvGraphicFramePr/>
+                <a:graphic xmlns:a="http://schemas.openxmlformats.org/drawingml/2006/main">
+                  <a:graphicData uri="http://schemas.microsoft.com/office/word/2010/wordprocessingShape">
+                    <wps:wsp>
+                      <wps:cNvCnPr/>
+                      <wps:spPr>
+                        <a:xfrm>
+                          <a:off x="0" y="0"/>
+                          <a:ext cx="0" cy="131093"/>
+                        </a:xfrm>
+                        <a:prstGeom prst="straightConnector1">
+                          <a:avLst/>
+                        </a:prstGeom>
+                        <a:ln w="9525">
+                          <a:solidFill>
+                            <a:schemeClr val="tx1"/>
+                          </a:solidFill>
+                          <a:headEnd type="none" w="sm" len="sm"/>
+                          <a:tailEnd type="arrow" w="sm" len="sm"/>
+                        </a:ln>
+                      </wps:spPr>
+                      <wps:style>
+                        <a:lnRef idx="1">
+                          <a:schemeClr val="accent1"/>
+                        </a:lnRef>
+                        <a:fillRef idx="0">
+                          <a:schemeClr val="accent1"/>
+                        </a:fillRef>
+                        <a:effectRef idx="0">
+                          <a:schemeClr val="accent1"/>
+                        </a:effectRef>
+                        <a:fontRef idx="minor">
+                          <a:schemeClr val="tx1"/>
+                        </a:fontRef>
+                      </wps:style>
+                      <wps:bodyPr/>
+                    </wps:wsp>
+                  </a:graphicData>
+                </a:graphic>
+                <wp14:sizeRelV relativeFrom="margin">
+                  <wp14:pctHeight>0</wp14:pctHeight>
+                </wp14:sizeRelV>
+              </wp:anchor>
+            </w:drawing>
+          </mc:Choice>
+          <mc:Fallback>
+            <w:pict>
+              <v:shapetype id="_x0000_t32" coordsize="21600,21600" o:spt="32" o:oned="t" path="m,l21600,21600e" filled="f">
+                <v:path arrowok="t" fillok="f" o:connecttype="none"/>
+                <o:lock v:ext="edit" shapetype="t"/>
+              </v:shapetype>
+              <v:shape id="Straight Arrow Connector 82" o:spid="_x0000_s1026" type="#_x0000_t32" style="position:absolute;margin-left:253.1pt;margin-top:116.4pt;width:0;height:10.3pt;z-index:251702272;visibility:visible;mso-wrap-style:square;mso-height-percent:0;mso-wrap-distance-left:9pt;mso-wrap-distance-top:0;mso-wrap-distance-right:9pt;mso-wrap-distance-bottom:0;mso-position-horizontal:absolute;mso-position-horizontal-relative:text;mso-position-vertical:absolute;mso-position-vertical-relative:text;mso-height-percent:0;mso-height-relative:margin" o:gfxdata="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" strokecolor="black [3213]">
+                <v:stroke startarrowwidth="narrow" startarrowlength="short" endarrow="open" endarrowwidth="narrow" endarrowlength="short"/>
+              </v:shape>
+            </w:pict>
+          </mc:Fallback>
+        </mc:AlternateContent>
+      </w:r>
+      <w:r>
+        <w:rPr>
+          <w:rFonts w:ascii="Times New Roman" w:hAnsi="Times New Roman" w:cs="Times New Roman"/>
+          <w:noProof/>
+          <w:sz w:val="24"/>
+          <w:szCs w:val="24"/>
+        </w:rPr>
+        <mc:AlternateContent>
+          <mc:Choice Requires="wps">
+            <w:drawing>
+              <wp:anchor distT="0" distB="0" distL="114300" distR="114300" simplePos="0" relativeHeight="251680768" behindDoc="0" locked="0" layoutInCell="1" allowOverlap="1" wp14:anchorId="513BAF52" wp14:editId="79C1AB29">
+                <wp:simplePos x="0" y="0"/>
+                <wp:positionH relativeFrom="column">
+                  <wp:posOffset>4562475</wp:posOffset>
+                </wp:positionH>
+                <wp:positionV relativeFrom="paragraph">
+                  <wp:posOffset>2499713</wp:posOffset>
+                </wp:positionV>
+                <wp:extent cx="428625" cy="240030"/>
+                <wp:effectExtent l="0" t="0" r="0" b="7620"/>
+                <wp:wrapNone/>
+                <wp:docPr id="71" name="Text Box 9"/>
+                <wp:cNvGraphicFramePr>
+                  <a:graphicFrameLocks xmlns:a="http://schemas.openxmlformats.org/drawingml/2006/main"/>
+                </wp:cNvGraphicFramePr>
+                <a:graphic xmlns:a="http://schemas.openxmlformats.org/drawingml/2006/main">
+                  <a:graphicData uri="http://schemas.microsoft.com/office/word/2010/wordprocessingShape">
+                    <wps:wsp>
+                      <wps:cNvSpPr txBox="1">
+                        <a:spLocks noChangeArrowheads="1"/>
+                      </wps:cNvSpPr>
+                      <wps:spPr bwMode="auto">
+                        <a:xfrm>
+                          <a:off x="0" y="0"/>
+                          <a:ext cx="428625" cy="240030"/>
+                        </a:xfrm>
+                        <a:prstGeom prst="rect">
+                          <a:avLst/>
+                        </a:prstGeom>
+                        <a:noFill/>
+                        <a:ln>
+                          <a:noFill/>
+                        </a:ln>
+                        <a:extLst/>
+                      </wps:spPr>
+                      <wps:txbx>
+                        <w:txbxContent>
+                          <w:p>
+                            <w:pPr>
+                              <w:rPr>
+                                <w:rFonts w:ascii="Times New Roman" w:hAnsi="Times New Roman" w:cs="Times New Roman"/>
+                                <w:i/>
+                                <w:sz w:val="18"/>
+                              </w:rPr>
+                            </w:pPr>
+                            <m:oMathPara>
+                              <m:oMath>
+                                <m:r>
+                                  <w:rPr>
+                                    <w:rFonts w:ascii="Cambria Math" w:hAnsi="Cambria Math" w:cs="Times New Roman"/>
+                                    <w:sz w:val="18"/>
+                                  </w:rPr>
+                                  <m:t>d</m:t>
+                                </m:r>
+                                <m:acc>
+                                  <m:accPr>
+                                    <m:chr m:val="⃗"/>
+                                    <m:ctrlPr>
+                                      <w:rPr>
+                                        <w:rFonts w:ascii="Cambria Math" w:hAnsi="Cambria Math" w:cs="Times New Roman"/>
+                                        <w:i/>
+                                        <w:sz w:val="18"/>
+                                      </w:rPr>
+                                    </m:ctrlPr>
+                                  </m:accPr>
+                                  <m:e>
+                                    <m:r>
+                                      <w:rPr>
+                                        <w:rFonts w:ascii="Cambria Math" w:hAnsi="Cambria Math" w:cs="Times New Roman"/>
+                                        <w:sz w:val="18"/>
+                                      </w:rPr>
+                                      <m:t>E</m:t>
+                                    </m:r>
+                                  </m:e>
+                                </m:acc>
+                              </m:oMath>
+                            </m:oMathPara>
+                          </w:p>
+                        </w:txbxContent>
+                      </wps:txbx>
+                      <wps:bodyPr rot="0" vert="horz" wrap="square" lIns="91440" tIns="45720" rIns="91440" bIns="45720" anchor="t" anchorCtr="0" upright="1">
+                        <a:noAutofit/>
+                      </wps:bodyPr>
+                    </wps:wsp>
+                  </a:graphicData>
+                </a:graphic>
+                <wp14:sizeRelH relativeFrom="margin">
+                  <wp14:pctWidth>0</wp14:pctWidth>
+                </wp14:sizeRelH>
+                <wp14:sizeRelV relativeFrom="margin">
+                  <wp14:pctHeight>0</wp14:pctHeight>
+                </wp14:sizeRelV>
+              </wp:anchor>
+            </w:drawing>
+          </mc:Choice>
+          <mc:Fallback>
+            <w:pict>
+              <v:shape id="_x0000_s1049" type="#_x0000_t202" style="position:absolute;margin-left:359.25pt;margin-top:196.85pt;width:33.75pt;height:18.9pt;z-index:251680768;visibility:visible;mso-wrap-style:square;mso-width-percent:0;mso-height-percent:0;mso-wrap-distance-left:9pt;mso-wrap-distance-top:0;mso-wrap-distance-right:9pt;mso-wrap-distance-bottom:0;mso-position-horizontal:absolute;mso-position-horizontal-relative:text;mso-position-vertical:absolute;mso-position-vertical-relative:text;mso-width-percent:0;mso-height-percent:0;mso-width-relative:margin;mso-height-relative:margin;v-text-anchor:top" o:gfxdata="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" filled="f" stroked="f">
+                <v:textbox>
+                  <w:txbxContent>
+                    <w:p>
+                      <w:pPr>
+                        <w:rPr>
+                          <w:rFonts w:ascii="Times New Roman" w:hAnsi="Times New Roman" w:cs="Times New Roman"/>
+                          <w:i/>
+                          <w:sz w:val="18"/>
+                        </w:rPr>
+                      </w:pPr>
+                      <m:oMathPara>
+                        <m:oMath>
+                          <m:r>
+                            <w:rPr>
+                              <w:rFonts w:ascii="Cambria Math" w:hAnsi="Cambria Math" w:cs="Times New Roman"/>
+                              <w:sz w:val="18"/>
+                            </w:rPr>
+                            <m:t>d</m:t>
+                          </m:r>
+                          <m:acc>
+                            <m:accPr>
+                              <m:chr m:val="⃗"/>
+                              <m:ctrlPr>
+                                <w:rPr>
+                                  <w:rFonts w:ascii="Cambria Math" w:hAnsi="Cambria Math" w:cs="Times New Roman"/>
+                                  <w:i/>
+                                  <w:sz w:val="18"/>
+                                </w:rPr>
+                              </m:ctrlPr>
+                            </m:accPr>
+                            <m:e>
+                              <m:r>
+                                <w:rPr>
+                                  <w:rFonts w:ascii="Cambria Math" w:hAnsi="Cambria Math" w:cs="Times New Roman"/>
+                                  <w:sz w:val="18"/>
+                                </w:rPr>
+                                <m:t>E</m:t>
+                              </m:r>
+                            </m:e>
+                          </m:acc>
+                        </m:oMath>
+                      </m:oMathPara>
+                    </w:p>
+                  </w:txbxContent>
+                </v:textbox>
+              </v:shape>
+            </w:pict>
+          </mc:Fallback>
+        </mc:AlternateContent>
+      </w:r>
+      <w:r>
+        <w:rPr>
+          <w:rFonts w:ascii="Times New Roman" w:hAnsi="Times New Roman" w:cs="Times New Roman"/>
+          <w:noProof/>
+          <w:sz w:val="24"/>
+          <w:szCs w:val="24"/>
+        </w:rPr>
+        <mc:AlternateContent>
+          <mc:Choice Requires="wps">
+            <w:drawing>
+              <wp:anchor distT="0" distB="0" distL="114300" distR="114300" simplePos="0" relativeHeight="251698176" behindDoc="0" locked="0" layoutInCell="1" allowOverlap="1" wp14:anchorId="15D043F3" wp14:editId="71CB8516">
+                <wp:simplePos x="0" y="0"/>
+                <wp:positionH relativeFrom="column">
+                  <wp:posOffset>3902357</wp:posOffset>
+                </wp:positionH>
+                <wp:positionV relativeFrom="paragraph">
+                  <wp:posOffset>2066290</wp:posOffset>
+                </wp:positionV>
+                <wp:extent cx="270510" cy="240030"/>
+                <wp:effectExtent l="0" t="0" r="0" b="7620"/>
+                <wp:wrapNone/>
+                <wp:docPr id="80" name="Text Box 9"/>
+                <wp:cNvGraphicFramePr>
+                  <a:graphicFrameLocks xmlns:a="http://schemas.openxmlformats.org/drawingml/2006/main"/>
+                </wp:cNvGraphicFramePr>
+                <a:graphic xmlns:a="http://schemas.openxmlformats.org/drawingml/2006/main">
+                  <a:graphicData uri="http://schemas.microsoft.com/office/word/2010/wordprocessingShape">
+                    <wps:wsp>
+                      <wps:cNvSpPr txBox="1">
+                        <a:spLocks noChangeArrowheads="1"/>
+                      </wps:cNvSpPr>
+                      <wps:spPr bwMode="auto">
+                        <a:xfrm>
+                          <a:off x="0" y="0"/>
+                          <a:ext cx="270510" cy="240030"/>
+                        </a:xfrm>
+                        <a:prstGeom prst="rect">
+                          <a:avLst/>
+                        </a:prstGeom>
+                        <a:noFill/>
+                        <a:ln>
+                          <a:noFill/>
+                        </a:ln>
+                        <a:extLst/>
+                      </wps:spPr>
+                      <wps:txbx>
+                        <w:txbxContent>
+                          <w:p>
+                            <w:pPr>
+                              <w:rPr>
+                                <w:rFonts w:ascii="Times New Roman" w:hAnsi="Times New Roman" w:cs="Times New Roman"/>
+                                <w:i/>
+                                <w:sz w:val="18"/>
+                              </w:rPr>
+                            </w:pPr>
+                            <m:oMathPara>
+                              <m:oMath>
+                                <m:r>
+                                  <w:rPr>
+                                    <w:rFonts w:ascii="Cambria Math" w:hAnsi="Cambria Math" w:cs="Times New Roman"/>
+                                    <w:sz w:val="18"/>
+                                  </w:rPr>
+                                  <m:t>θ</m:t>
+                                </m:r>
+                              </m:oMath>
+                            </m:oMathPara>
+                          </w:p>
+                        </w:txbxContent>
+                      </wps:txbx>
+                      <wps:bodyPr rot="0" vert="horz" wrap="square" lIns="91440" tIns="45720" rIns="91440" bIns="45720" anchor="t" anchorCtr="0" upright="1">
+                        <a:noAutofit/>
+                      </wps:bodyPr>
+                    </wps:wsp>
+                  </a:graphicData>
+                </a:graphic>
+                <wp14:sizeRelH relativeFrom="margin">
+                  <wp14:pctWidth>0</wp14:pctWidth>
+                </wp14:sizeRelH>
+                <wp14:sizeRelV relativeFrom="margin">
+                  <wp14:pctHeight>0</wp14:pctHeight>
+                </wp14:sizeRelV>
+              </wp:anchor>
+            </w:drawing>
+          </mc:Choice>
+          <mc:Fallback>
+            <w:pict>
+              <v:shape id="_x0000_s1050" type="#_x0000_t202" style="position:absolute;margin-left:307.25pt;margin-top:162.7pt;width:21.3pt;height:18.9pt;z-index:251698176;visibility:visible;mso-wrap-style:square;mso-width-percent:0;mso-height-percent:0;mso-wrap-distance-left:9pt;mso-wrap-distance-top:0;mso-wrap-distance-right:9pt;mso-wrap-distance-bottom:0;mso-position-horizontal:absolute;mso-position-horizontal-relative:text;mso-position-vertical:absolute;mso-position-vertical-relative:text;mso-width-percent:0;mso-height-percent:0;mso-width-relative:margin;mso-height-relative:margin;v-text-anchor:top" o:gfxdata="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" filled="f" stroked="f">
+                <v:textbox>
+                  <w:txbxContent>
+                    <w:p>
+                      <w:pPr>
+                        <w:rPr>
+                          <w:rFonts w:ascii="Times New Roman" w:hAnsi="Times New Roman" w:cs="Times New Roman"/>
+                          <w:i/>
+                          <w:sz w:val="18"/>
+                        </w:rPr>
+                      </w:pPr>
+                      <m:oMathPara>
+                        <m:oMath>
+                          <m:r>
+                            <w:rPr>
+                              <w:rFonts w:ascii="Cambria Math" w:hAnsi="Cambria Math" w:cs="Times New Roman"/>
+                              <w:sz w:val="18"/>
+                            </w:rPr>
+                            <m:t>θ</m:t>
+                          </m:r>
+                        </m:oMath>
+                      </m:oMathPara>
+                    </w:p>
+                  </w:txbxContent>
+                </v:textbox>
+              </v:shape>
+            </w:pict>
+          </mc:Fallback>
+        </mc:AlternateContent>
+      </w:r>
+      <w:r>
+        <w:rPr>
+          <w:rFonts w:ascii="Times New Roman" w:hAnsi="Times New Roman" w:cs="Times New Roman"/>
+          <w:noProof/>
+          <w:sz w:val="24"/>
+          <w:szCs w:val="24"/>
+        </w:rPr>
+        <mc:AlternateContent>
+          <mc:Choice Requires="wps">
+            <w:drawing>
+              <wp:anchor distT="0" distB="0" distL="114300" distR="114300" simplePos="0" relativeHeight="251696128" behindDoc="0" locked="0" layoutInCell="1" allowOverlap="1" wp14:anchorId="27BD8598" wp14:editId="2CBAE193">
+                <wp:simplePos x="0" y="0"/>
+                <wp:positionH relativeFrom="column">
+                  <wp:posOffset>4594507</wp:posOffset>
+                </wp:positionH>
+                <wp:positionV relativeFrom="paragraph">
+                  <wp:posOffset>2235835</wp:posOffset>
+                </wp:positionV>
+                <wp:extent cx="270510" cy="240030"/>
+                <wp:effectExtent l="0" t="0" r="0" b="7620"/>
+                <wp:wrapNone/>
+                <wp:docPr id="79" name="Text Box 9"/>
+                <wp:cNvGraphicFramePr>
+                  <a:graphicFrameLocks xmlns:a="http://schemas.openxmlformats.org/drawingml/2006/main"/>
+                </wp:cNvGraphicFramePr>
+                <a:graphic xmlns:a="http://schemas.openxmlformats.org/drawingml/2006/main">
+                  <a:graphicData uri="http://schemas.microsoft.com/office/word/2010/wordprocessingShape">
+                    <wps:wsp>
+                      <wps:cNvSpPr txBox="1">
+                        <a:spLocks noChangeArrowheads="1"/>
+                      </wps:cNvSpPr>
+                      <wps:spPr bwMode="auto">
+                        <a:xfrm>
+                          <a:off x="0" y="0"/>
+                          <a:ext cx="270510" cy="240030"/>
+                        </a:xfrm>
+                        <a:prstGeom prst="rect">
+                          <a:avLst/>
+                        </a:prstGeom>
+                        <a:noFill/>
+                        <a:ln>
+                          <a:noFill/>
+                        </a:ln>
+                        <a:extLst/>
+                      </wps:spPr>
+                      <wps:txbx>
+                        <w:txbxContent>
+                          <w:p>
+                            <w:pPr>
+                              <w:rPr>
+                                <w:rFonts w:ascii="Times New Roman" w:hAnsi="Times New Roman" w:cs="Times New Roman"/>
+                                <w:i/>
+                                <w:sz w:val="18"/>
+                              </w:rPr>
+                            </w:pPr>
+                            <m:oMathPara>
+                              <m:oMath>
+                                <m:r>
+                                  <w:rPr>
+                                    <w:rFonts w:ascii="Cambria Math" w:hAnsi="Cambria Math" w:cs="Times New Roman"/>
+                                    <w:sz w:val="18"/>
+                                  </w:rPr>
+                                  <m:t>θ</m:t>
+                                </m:r>
+                              </m:oMath>
+                            </m:oMathPara>
+                          </w:p>
+                        </w:txbxContent>
+                      </wps:txbx>
+                      <wps:bodyPr rot="0" vert="horz" wrap="square" lIns="91440" tIns="45720" rIns="91440" bIns="45720" anchor="t" anchorCtr="0" upright="1">
+                        <a:noAutofit/>
+                      </wps:bodyPr>
+                    </wps:wsp>
+                  </a:graphicData>
+                </a:graphic>
+                <wp14:sizeRelH relativeFrom="margin">
+                  <wp14:pctWidth>0</wp14:pctWidth>
+                </wp14:sizeRelH>
+                <wp14:sizeRelV relativeFrom="margin">
+                  <wp14:pctHeight>0</wp14:pctHeight>
+                </wp14:sizeRelV>
+              </wp:anchor>
+            </w:drawing>
+          </mc:Choice>
+          <mc:Fallback>
+            <w:pict>
+              <v:shape id="_x0000_s1051" type="#_x0000_t202" style="position:absolute;margin-left:361.75pt;margin-top:176.05pt;width:21.3pt;height:18.9pt;z-index:251696128;visibility:visible;mso-wrap-style:square;mso-width-percent:0;mso-height-percent:0;mso-wrap-distance-left:9pt;mso-wrap-distance-top:0;mso-wrap-distance-right:9pt;mso-wrap-distance-bottom:0;mso-position-horizontal:absolute;mso-position-horizontal-relative:text;mso-position-vertical:absolute;mso-position-vertical-relative:text;mso-width-percent:0;mso-height-percent:0;mso-width-relative:margin;mso-height-relative:margin;v-text-anchor:top" o:gfxdata="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" filled="f" stroked="f">
+                <v:textbox>
+                  <w:txbxContent>
+                    <w:p>
+                      <w:pPr>
+                        <w:rPr>
+                          <w:rFonts w:ascii="Times New Roman" w:hAnsi="Times New Roman" w:cs="Times New Roman"/>
+                          <w:i/>
+                          <w:sz w:val="18"/>
+                        </w:rPr>
+                      </w:pPr>
+                      <m:oMathPara>
+                        <m:oMath>
+                          <m:r>
+                            <w:rPr>
+                              <w:rFonts w:ascii="Cambria Math" w:hAnsi="Cambria Math" w:cs="Times New Roman"/>
+                              <w:sz w:val="18"/>
+                            </w:rPr>
+                            <m:t>θ</m:t>
+                          </m:r>
+                        </m:oMath>
+                      </m:oMathPara>
+                    </w:p>
+                  </w:txbxContent>
+                </v:textbox>
+              </v:shape>
+            </w:pict>
+          </mc:Fallback>
+        </mc:AlternateContent>
+      </w:r>
+      <w:r>
+        <w:rPr>
+          <w:rFonts w:ascii="Times New Roman" w:hAnsi="Times New Roman" w:cs="Times New Roman"/>
+          <w:noProof/>
+          <w:sz w:val="24"/>
+          <w:szCs w:val="24"/>
+        </w:rPr>
+        <mc:AlternateContent>
+          <mc:Choice Requires="wps">
+            <w:drawing>
+              <wp:anchor distT="0" distB="0" distL="114300" distR="114300" simplePos="0" relativeHeight="251700224" behindDoc="0" locked="0" layoutInCell="1" allowOverlap="1" wp14:anchorId="186C9793" wp14:editId="18FFADB5">
+                <wp:simplePos x="0" y="0"/>
+                <wp:positionH relativeFrom="column">
+                  <wp:posOffset>4078111</wp:posOffset>
+                </wp:positionH>
+                <wp:positionV relativeFrom="paragraph">
+                  <wp:posOffset>1950156</wp:posOffset>
+                </wp:positionV>
+                <wp:extent cx="610235" cy="610235"/>
+                <wp:effectExtent l="0" t="0" r="0" b="0"/>
+                <wp:wrapNone/>
+                <wp:docPr id="81" name="Arc 81"/>
+                <wp:cNvGraphicFramePr/>
+                <a:graphic xmlns:a="http://schemas.openxmlformats.org/drawingml/2006/main">
+                  <a:graphicData uri="http://schemas.microsoft.com/office/word/2010/wordprocessingShape">
+                    <wps:wsp>
+                      <wps:cNvSpPr/>
+                      <wps:spPr>
+                        <a:xfrm>
+                          <a:off x="0" y="0"/>
+                          <a:ext cx="610235" cy="610235"/>
+                        </a:xfrm>
+                        <a:prstGeom prst="arc">
+                          <a:avLst>
+                            <a:gd name="adj1" fmla="val 10820349"/>
+                            <a:gd name="adj2" fmla="val 12555812"/>
+                          </a:avLst>
+                        </a:prstGeom>
+                        <a:ln>
+                          <a:solidFill>
+                            <a:schemeClr val="tx1"/>
+                          </a:solidFill>
+                          <a:prstDash val="sysDash"/>
+                        </a:ln>
+                      </wps:spPr>
+                      <wps:style>
+                        <a:lnRef idx="1">
+                          <a:schemeClr val="accent1"/>
+                        </a:lnRef>
+                        <a:fillRef idx="0">
+                          <a:schemeClr val="accent1"/>
+                        </a:fillRef>
+                        <a:effectRef idx="0">
+                          <a:schemeClr val="accent1"/>
+                        </a:effectRef>
+                        <a:fontRef idx="minor">
+                          <a:schemeClr val="tx1"/>
+                        </a:fontRef>
+                      </wps:style>
+                      <wps:bodyPr rot="0" spcFirstLastPara="0" vertOverflow="overflow" horzOverflow="overflow" vert="horz" wrap="square" lIns="91440" tIns="45720" rIns="91440" bIns="45720" numCol="1" spcCol="0" rtlCol="0" fromWordArt="0" anchor="ctr" anchorCtr="0" forceAA="0" compatLnSpc="1">
+                        <a:prstTxWarp prst="textNoShape">
+                          <a:avLst/>
+                        </a:prstTxWarp>
+                        <a:noAutofit/>
+                      </wps:bodyPr>
+                    </wps:wsp>
+                  </a:graphicData>
+                </a:graphic>
+                <wp14:sizeRelH relativeFrom="margin">
+                  <wp14:pctWidth>0</wp14:pctWidth>
+                </wp14:sizeRelH>
+                <wp14:sizeRelV relativeFrom="margin">
+                  <wp14:pctHeight>0</wp14:pctHeight>
+                </wp14:sizeRelV>
+              </wp:anchor>
+            </w:drawing>
+          </mc:Choice>
+          <mc:Fallback>
+            <w:pict>
+              <v:shape id="Arc 81" o:spid="_x0000_s1026" style="position:absolute;margin-left:321.1pt;margin-top:153.55pt;width:48.05pt;height:48.05pt;z-index:251700224;visibility:visible;mso-wrap-style:square;mso-width-percent:0;mso-height-percent:0;mso-wrap-distance-left:9pt;mso-wrap-distance-top:0;mso-wrap-distance-right:9pt;mso-wrap-distance-bottom:0;mso-position-horizontal:absolute;mso-position-horizontal-relative:text;mso-position-vertical:absolute;mso-position-vertical-relative:text;mso-width-percent:0;mso-height-percent:0;mso-width-relative:margin;mso-height-relative:margin;v-text-anchor:middle" coordsize="610235,610235" o:gfxdata="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" path="m5,303311nsc311,251694,13706,200998,38939,155967l305118,305118,5,303311xem5,303311nfc311,251694,13706,200998,38939,155967e" filled="f" strokecolor="black [3213]">
+                <v:stroke dashstyle="3 1"/>
+                <v:path arrowok="t" o:connecttype="custom" o:connectlocs="5,303311;38939,155967" o:connectangles="0,0"/>
+              </v:shape>
+            </w:pict>
+          </mc:Fallback>
+        </mc:AlternateContent>
+      </w:r>
+      <w:r>
+        <w:rPr>
+          <w:rFonts w:ascii="Times New Roman" w:hAnsi="Times New Roman" w:cs="Times New Roman"/>
+          <w:noProof/>
+          <w:sz w:val="24"/>
+          <w:szCs w:val="24"/>
+        </w:rPr>
+        <mc:AlternateContent>
+          <mc:Choice Requires="wps">
+            <w:drawing>
+              <wp:anchor distT="0" distB="0" distL="114300" distR="114300" simplePos="0" relativeHeight="251681792" behindDoc="0" locked="0" layoutInCell="1" allowOverlap="1" wp14:anchorId="23B7C149" wp14:editId="5B7EE0C3">
+                <wp:simplePos x="0" y="0"/>
+                <wp:positionH relativeFrom="column">
+                  <wp:posOffset>4077970</wp:posOffset>
+                </wp:positionH>
+                <wp:positionV relativeFrom="paragraph">
+                  <wp:posOffset>1950085</wp:posOffset>
+                </wp:positionV>
+                <wp:extent cx="610235" cy="610235"/>
+                <wp:effectExtent l="0" t="0" r="18415" b="0"/>
+                <wp:wrapNone/>
+                <wp:docPr id="72" name="Arc 72"/>
+                <wp:cNvGraphicFramePr/>
+                <a:graphic xmlns:a="http://schemas.openxmlformats.org/drawingml/2006/main">
+                  <a:graphicData uri="http://schemas.microsoft.com/office/word/2010/wordprocessingShape">
+                    <wps:wsp>
+                      <wps:cNvSpPr/>
+                      <wps:spPr>
+                        <a:xfrm>
+                          <a:off x="0" y="0"/>
+                          <a:ext cx="610235" cy="610235"/>
+                        </a:xfrm>
+                        <a:prstGeom prst="arc">
+                          <a:avLst>
+                            <a:gd name="adj1" fmla="val 202360"/>
+                            <a:gd name="adj2" fmla="val 1648242"/>
+                          </a:avLst>
+                        </a:prstGeom>
+                        <a:ln>
+                          <a:solidFill>
+                            <a:schemeClr val="tx1"/>
+                          </a:solidFill>
+                          <a:prstDash val="sysDash"/>
+                        </a:ln>
+                      </wps:spPr>
+                      <wps:style>
+                        <a:lnRef idx="1">
+                          <a:schemeClr val="accent1"/>
+                        </a:lnRef>
+                        <a:fillRef idx="0">
+                          <a:schemeClr val="accent1"/>
+                        </a:fillRef>
+                        <a:effectRef idx="0">
+                          <a:schemeClr val="accent1"/>
+                        </a:effectRef>
+                        <a:fontRef idx="minor">
+                          <a:schemeClr val="tx1"/>
+                        </a:fontRef>
+                      </wps:style>
+                      <wps:bodyPr rot="0" spcFirstLastPara="0" vertOverflow="overflow" horzOverflow="overflow" vert="horz" wrap="square" lIns="91440" tIns="45720" rIns="91440" bIns="45720" numCol="1" spcCol="0" rtlCol="0" fromWordArt="0" anchor="ctr" anchorCtr="0" forceAA="0" compatLnSpc="1">
+                        <a:prstTxWarp prst="textNoShape">
+                          <a:avLst/>
+                        </a:prstTxWarp>
+                        <a:noAutofit/>
+                      </wps:bodyPr>
+                    </wps:wsp>
+                  </a:graphicData>
+                </a:graphic>
+                <wp14:sizeRelH relativeFrom="margin">
+                  <wp14:pctWidth>0</wp14:pctWidth>
+                </wp14:sizeRelH>
+                <wp14:sizeRelV relativeFrom="margin">
+                  <wp14:pctHeight>0</wp14:pctHeight>
+                </wp14:sizeRelV>
+              </wp:anchor>
+            </w:drawing>
+          </mc:Choice>
+          <mc:Fallback>
+            <w:pict>
+              <v:shape id="Arc 72" o:spid="_x0000_s1026" style="position:absolute;margin-left:321.1pt;margin-top:153.55pt;width:48.05pt;height:48.05pt;z-index:251681792;visibility:visible;mso-wrap-style:square;mso-width-percent:0;mso-height-percent:0;mso-wrap-distance-left:9pt;mso-wrap-distance-top:0;mso-wrap-distance-right:9pt;mso-wrap-distance-bottom:0;mso-position-horizontal:absolute;mso-position-horizontal-relative:text;mso-position-vertical:absolute;mso-position-vertical-relative:text;mso-width-percent:0;mso-height-percent:0;mso-width-relative:margin;mso-height-relative:margin;v-text-anchor:middle" coordsize="610235,610235" o:gfxdata="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" path="m609707,323068nsc607181,365929,595638,407773,575832,445867l305118,305118r304589,17950xem609707,323068nfc607181,365929,595638,407773,575832,445867e" filled="f" strokecolor="black [3213]">
+                <v:stroke dashstyle="3 1"/>
+                <v:path arrowok="t" o:connecttype="custom" o:connectlocs="609707,323068;575832,445867" o:connectangles="0,0"/>
+              </v:shape>
+            </w:pict>
+          </mc:Fallback>
+        </mc:AlternateContent>
+      </w:r>
+      <w:r>
+        <w:rPr>
+          <w:rFonts w:ascii="Times New Roman" w:hAnsi="Times New Roman" w:cs="Times New Roman"/>
+          <w:noProof/>
+          <w:sz w:val="24"/>
+          <w:szCs w:val="24"/>
+        </w:rPr>
+        <mc:AlternateContent>
+          <mc:Choice Requires="wps">
+            <w:drawing>
+              <wp:anchor distT="0" distB="0" distL="114300" distR="114300" simplePos="0" relativeHeight="251678720" behindDoc="0" locked="0" layoutInCell="1" allowOverlap="1" wp14:anchorId="2D81917A" wp14:editId="5EB6B9BA">
+                <wp:simplePos x="0" y="0"/>
+                <wp:positionH relativeFrom="column">
+                  <wp:posOffset>4381782</wp:posOffset>
+                </wp:positionH>
+                <wp:positionV relativeFrom="paragraph">
+                  <wp:posOffset>2257637</wp:posOffset>
+                </wp:positionV>
+                <wp:extent cx="469336" cy="270722"/>
+                <wp:effectExtent l="0" t="0" r="83185" b="53340"/>
+                <wp:wrapNone/>
+                <wp:docPr id="70" name="Straight Arrow Connector 70"/>
+                <wp:cNvGraphicFramePr/>
+                <a:graphic xmlns:a="http://schemas.openxmlformats.org/drawingml/2006/main">
+                  <a:graphicData uri="http://schemas.microsoft.com/office/word/2010/wordprocessingShape">
+                    <wps:wsp>
+                      <wps:cNvCnPr/>
+                      <wps:spPr>
+                        <a:xfrm flipH="1" flipV="1">
+                          <a:off x="0" y="0"/>
+                          <a:ext cx="469336" cy="270722"/>
+                        </a:xfrm>
+                        <a:prstGeom prst="straightConnector1">
+                          <a:avLst/>
+                        </a:prstGeom>
+                        <a:ln w="19050">
+                          <a:solidFill>
+                            <a:schemeClr val="tx1"/>
+                          </a:solidFill>
+                          <a:headEnd type="stealth" w="med" len="med"/>
+                          <a:tailEnd type="none" w="med" len="med"/>
+                        </a:ln>
+                      </wps:spPr>
+                      <wps:style>
+                        <a:lnRef idx="1">
+                          <a:schemeClr val="accent1"/>
+                        </a:lnRef>
+                        <a:fillRef idx="0">
+                          <a:schemeClr val="accent1"/>
+                        </a:fillRef>
+                        <a:effectRef idx="0">
+                          <a:schemeClr val="accent1"/>
+                        </a:effectRef>
+                        <a:fontRef idx="minor">
+                          <a:schemeClr val="tx1"/>
+                        </a:fontRef>
+                      </wps:style>
+                      <wps:bodyPr/>
+                    </wps:wsp>
+                  </a:graphicData>
+                </a:graphic>
+                <wp14:sizeRelH relativeFrom="margin">
+                  <wp14:pctWidth>0</wp14:pctWidth>
+                </wp14:sizeRelH>
+                <wp14:sizeRelV relativeFrom="margin">
+                  <wp14:pctHeight>0</wp14:pctHeight>
+                </wp14:sizeRelV>
+              </wp:anchor>
+            </w:drawing>
+          </mc:Choice>
+          <mc:Fallback>
+            <w:pict>
+              <v:shape id="Straight Arrow Connector 70" o:spid="_x0000_s1026" type="#_x0000_t32" style="position:absolute;margin-left:345pt;margin-top:177.75pt;width:36.95pt;height:21.3pt;flip:x y;z-index:251678720;visibility:visible;mso-wrap-style:square;mso-width-percent:0;mso-height-percent:0;mso-wrap-distance-left:9pt;mso-wrap-distance-top:0;mso-wrap-distance-right:9pt;mso-wrap-distance-bottom:0;mso-position-horizontal:absolute;mso-position-horizontal-relative:text;mso-position-vertical:absolute;mso-position-vertical-relative:text;mso-width-percent:0;mso-height-percent:0;mso-width-relative:margin;mso-height-relative:margin" o:gfxdata="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" strokecolor="black [3213]" strokeweight="1.5pt">
+                <v:stroke startarrow="classic"/>
+              </v:shape>
+            </w:pict>
+          </mc:Fallback>
+        </mc:AlternateContent>
+      </w:r>
+      <w:r>
+        <w:rPr>
+          <w:rFonts w:ascii="Times New Roman" w:hAnsi="Times New Roman" w:cs="Times New Roman"/>
+          <w:noProof/>
+          <w:sz w:val="24"/>
+          <w:szCs w:val="24"/>
+        </w:rPr>
+        <mc:AlternateContent>
+          <mc:Choice Requires="wps">
+            <w:drawing>
+              <wp:anchor distT="0" distB="0" distL="114300" distR="114300" simplePos="0" relativeHeight="251693056" behindDoc="0" locked="0" layoutInCell="1" allowOverlap="1" wp14:anchorId="23000E8E" wp14:editId="543B2C56">
+                <wp:simplePos x="0" y="0"/>
+                <wp:positionH relativeFrom="column">
+                  <wp:posOffset>3123494</wp:posOffset>
+                </wp:positionH>
+                <wp:positionV relativeFrom="paragraph">
+                  <wp:posOffset>1926237</wp:posOffset>
+                </wp:positionV>
+                <wp:extent cx="150919" cy="126365"/>
+                <wp:effectExtent l="0" t="0" r="1905" b="6985"/>
+                <wp:wrapNone/>
+                <wp:docPr id="78" name="Rectangle 78"/>
+                <wp:cNvGraphicFramePr/>
+                <a:graphic xmlns:a="http://schemas.openxmlformats.org/drawingml/2006/main">
+                  <a:graphicData uri="http://schemas.microsoft.com/office/word/2010/wordprocessingShape">
+                    <wps:wsp>
+                      <wps:cNvSpPr/>
+                      <wps:spPr>
+                        <a:xfrm>
+                          <a:off x="0" y="0"/>
+                          <a:ext cx="150919" cy="126365"/>
+                        </a:xfrm>
+                        <a:prstGeom prst="rect">
+                          <a:avLst/>
+                        </a:prstGeom>
+                        <a:solidFill>
+                          <a:schemeClr val="bg1"/>
+                        </a:solidFill>
+                        <a:ln>
+                          <a:noFill/>
+                        </a:ln>
+                      </wps:spPr>
+                      <wps:style>
+                        <a:lnRef idx="2">
+                          <a:schemeClr val="accent1">
+                            <a:shade val="50000"/>
+                          </a:schemeClr>
+                        </a:lnRef>
+                        <a:fillRef idx="1">
+                          <a:schemeClr val="accent1"/>
+                        </a:fillRef>
+                        <a:effectRef idx="0">
+                          <a:schemeClr val="accent1"/>
+                        </a:effectRef>
+                        <a:fontRef idx="minor">
+                          <a:schemeClr val="lt1"/>
+                        </a:fontRef>
+                      </wps:style>
+                      <wps:bodyPr rot="0" spcFirstLastPara="0" vertOverflow="overflow" horzOverflow="overflow" vert="horz" wrap="square" lIns="91440" tIns="45720" rIns="91440" bIns="45720" numCol="1" spcCol="0" rtlCol="0" fromWordArt="0" anchor="ctr" anchorCtr="0" forceAA="0" compatLnSpc="1">
+                        <a:prstTxWarp prst="textNoShape">
+                          <a:avLst/>
+                        </a:prstTxWarp>
+                        <a:noAutofit/>
+                      </wps:bodyPr>
+                    </wps:wsp>
+                  </a:graphicData>
+                </a:graphic>
+              </wp:anchor>
+            </w:drawing>
+          </mc:Choice>
+          <mc:Fallback>
+            <w:pict>
+              <v:rect id="Rectangle 78" o:spid="_x0000_s1026" style="position:absolute;margin-left:245.95pt;margin-top:151.65pt;width:11.9pt;height:9.95pt;z-index:251693056;visibility:visible;mso-wrap-style:square;mso-wrap-distance-left:9pt;mso-wrap-distance-top:0;mso-wrap-distance-right:9pt;mso-wrap-distance-bottom:0;mso-position-horizontal:absolute;mso-position-horizontal-relative:text;mso-position-vertical:absolute;mso-position-vertical-relative:text;v-text-anchor:middle" o:gfxdata="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" fillcolor="white [3212]" stroked="f" strokeweight="2pt"/>
+            </w:pict>
+          </mc:Fallback>
+        </mc:AlternateContent>
+      </w:r>
+      <w:r>
+        <w:rPr>
+          <w:rFonts w:ascii="Times New Roman" w:hAnsi="Times New Roman" w:cs="Times New Roman"/>
+          <w:noProof/>
+          <w:sz w:val="24"/>
+          <w:szCs w:val="24"/>
+        </w:rPr>
+        <mc:AlternateContent>
+          <mc:Choice Requires="wps">
+            <w:drawing>
+              <wp:anchor distT="0" distB="0" distL="114300" distR="114300" simplePos="0" relativeHeight="251692032" behindDoc="0" locked="0" layoutInCell="1" allowOverlap="1" wp14:anchorId="7D20B568" wp14:editId="6ADC52A3">
+                <wp:simplePos x="0" y="0"/>
+                <wp:positionH relativeFrom="column">
+                  <wp:posOffset>3214511</wp:posOffset>
+                </wp:positionH>
+                <wp:positionV relativeFrom="paragraph">
+                  <wp:posOffset>1744839</wp:posOffset>
+                </wp:positionV>
+                <wp:extent cx="0" cy="512374"/>
+                <wp:effectExtent l="76200" t="38100" r="57150" b="59690"/>
+                <wp:wrapNone/>
+                <wp:docPr id="77" name="Straight Arrow Connector 77"/>
+                <wp:cNvGraphicFramePr/>
+                <a:graphic xmlns:a="http://schemas.openxmlformats.org/drawingml/2006/main">
+                  <a:graphicData uri="http://schemas.microsoft.com/office/word/2010/wordprocessingShape">
+                    <wps:wsp>
+                      <wps:cNvCnPr/>
+                      <wps:spPr>
+                        <a:xfrm>
+                          <a:off x="0" y="0"/>
+                          <a:ext cx="0" cy="512374"/>
+                        </a:xfrm>
+                        <a:prstGeom prst="straightConnector1">
+                          <a:avLst/>
+                        </a:prstGeom>
+                        <a:ln w="9525">
+                          <a:solidFill>
+                            <a:schemeClr val="tx1"/>
+                          </a:solidFill>
+                          <a:headEnd type="arrow" w="sm" len="sm"/>
+                          <a:tailEnd type="arrow" w="sm" len="sm"/>
+                        </a:ln>
+                      </wps:spPr>
+                      <wps:style>
+                        <a:lnRef idx="1">
+                          <a:schemeClr val="accent1"/>
+                        </a:lnRef>
+                        <a:fillRef idx="0">
+                          <a:schemeClr val="accent1"/>
+                        </a:fillRef>
+                        <a:effectRef idx="0">
+                          <a:schemeClr val="accent1"/>
+                        </a:effectRef>
+                        <a:fontRef idx="minor">
+                          <a:schemeClr val="tx1"/>
+                        </a:fontRef>
+                      </wps:style>
+                      <wps:bodyPr/>
+                    </wps:wsp>
+                  </a:graphicData>
+                </a:graphic>
+                <wp14:sizeRelV relativeFrom="margin">
+                  <wp14:pctHeight>0</wp14:pctHeight>
+                </wp14:sizeRelV>
+              </wp:anchor>
+            </w:drawing>
+          </mc:Choice>
+          <mc:Fallback>
+            <w:pict>
+              <v:shape id="Straight Arrow Connector 77" o:spid="_x0000_s1026" type="#_x0000_t32" style="position:absolute;margin-left:253.1pt;margin-top:137.4pt;width:0;height:40.35pt;z-index:251692032;visibility:visible;mso-wrap-style:square;mso-height-percent:0;mso-wrap-distance-left:9pt;mso-wrap-distance-top:0;mso-wrap-distance-right:9pt;mso-wrap-distance-bottom:0;mso-position-horizontal:absolute;mso-position-horizontal-relative:text;mso-position-vertical:absolute;mso-position-vertical-relative:text;mso-height-percent:0;mso-height-relative:margin" o:gfxdata="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" strokecolor="black [3213]">
+                <v:stroke startarrow="open" startarrowwidth="narrow" startarrowlength="short" endarrow="open" endarrowwidth="narrow" endarrowlength="short"/>
+              </v:shape>
+            </w:pict>
+          </mc:Fallback>
+        </mc:AlternateContent>
+      </w:r>
+      <w:r>
+        <w:rPr>
+          <w:rFonts w:ascii="Times New Roman" w:hAnsi="Times New Roman" w:cs="Times New Roman"/>
+          <w:noProof/>
+          <w:sz w:val="24"/>
+          <w:szCs w:val="24"/>
+        </w:rPr>
+        <mc:AlternateContent>
+          <mc:Choice Requires="wps">
+            <w:drawing>
+              <wp:anchor distT="0" distB="0" distL="114300" distR="114300" simplePos="0" relativeHeight="251653120" behindDoc="0" locked="0" layoutInCell="1" allowOverlap="1" wp14:anchorId="215B1ACC" wp14:editId="3F1FC705">
+                <wp:simplePos x="0" y="0"/>
+                <wp:positionH relativeFrom="column">
+                  <wp:posOffset>3143250</wp:posOffset>
+                </wp:positionH>
+                <wp:positionV relativeFrom="paragraph">
+                  <wp:posOffset>2260600</wp:posOffset>
+                </wp:positionV>
+                <wp:extent cx="1893570" cy="0"/>
+                <wp:effectExtent l="0" t="76200" r="11430" b="114300"/>
+                <wp:wrapNone/>
+                <wp:docPr id="20" name="Straight Arrow Connector 20"/>
+                <wp:cNvGraphicFramePr/>
+                <a:graphic xmlns:a="http://schemas.openxmlformats.org/drawingml/2006/main">
+                  <a:graphicData uri="http://schemas.microsoft.com/office/word/2010/wordprocessingShape">
+                    <wps:wsp>
+                      <wps:cNvCnPr/>
+                      <wps:spPr>
+                        <a:xfrm flipH="1">
+                          <a:off x="0" y="0"/>
+                          <a:ext cx="1893570" cy="0"/>
+                        </a:xfrm>
+                        <a:prstGeom prst="straightConnector1">
+                          <a:avLst/>
+                        </a:prstGeom>
+                        <a:ln w="9525">
+                          <a:solidFill>
+                            <a:schemeClr val="tx1"/>
+                          </a:solidFill>
+                          <a:headEnd type="arrow" w="med" len="med"/>
+                          <a:tailEnd type="none" w="med" len="med"/>
+                        </a:ln>
+                      </wps:spPr>
+                      <wps:style>
+                        <a:lnRef idx="1">
+                          <a:schemeClr val="accent1"/>
+                        </a:lnRef>
+                        <a:fillRef idx="0">
+                          <a:schemeClr val="accent1"/>
+                        </a:fillRef>
+                        <a:effectRef idx="0">
+                          <a:schemeClr val="accent1"/>
+                        </a:effectRef>
+                        <a:fontRef idx="minor">
+                          <a:schemeClr val="tx1"/>
+                        </a:fontRef>
+                      </wps:style>
+                      <wps:bodyPr/>
+                    </wps:wsp>
+                  </a:graphicData>
+                </a:graphic>
+                <wp14:sizeRelH relativeFrom="margin">
+                  <wp14:pctWidth>0</wp14:pctWidth>
+                </wp14:sizeRelH>
+              </wp:anchor>
+            </w:drawing>
+          </mc:Choice>
+          <mc:Fallback>
+            <w:pict>
+              <v:shape id="Straight Arrow Connector 20" o:spid="_x0000_s1026" type="#_x0000_t32" style="position:absolute;margin-left:247.5pt;margin-top:178pt;width:149.1pt;height:0;flip:x;z-index:251653120;visibility:visible;mso-wrap-style:square;mso-width-percent:0;mso-wrap-distance-left:9pt;mso-wrap-distance-top:0;mso-wrap-distance-right:9pt;mso-wrap-distance-bottom:0;mso-position-horizontal:absolute;mso-position-horizontal-relative:text;mso-position-vertical:absolute;mso-position-vertical-relative:text;mso-width-percent:0;mso-width-relative:margin" o:gfxdata="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" strokecolor="black [3213]">
+                <v:stroke startarrow="open"/>
+              </v:shape>
+            </w:pict>
+          </mc:Fallback>
+        </mc:AlternateContent>
+      </w:r>
+      <w:r>
+        <w:rPr>
+          <w:rFonts w:ascii="Times New Roman" w:hAnsi="Times New Roman" w:cs="Times New Roman"/>
+          <w:noProof/>
+          <w:sz w:val="24"/>
+          <w:szCs w:val="24"/>
+        </w:rPr>
+        <mc:AlternateContent>
+          <mc:Choice Requires="wps">
+            <w:drawing>
+              <wp:anchor distT="0" distB="0" distL="114300" distR="114300" simplePos="0" relativeHeight="251687936" behindDoc="0" locked="0" layoutInCell="1" allowOverlap="1" wp14:anchorId="4122EC86" wp14:editId="73D8A51F">
+                <wp:simplePos x="0" y="0"/>
+                <wp:positionH relativeFrom="column">
+                  <wp:posOffset>2994025</wp:posOffset>
+                </wp:positionH>
+                <wp:positionV relativeFrom="paragraph">
+                  <wp:posOffset>1558572</wp:posOffset>
+                </wp:positionV>
+                <wp:extent cx="374650" cy="257104"/>
+                <wp:effectExtent l="0" t="0" r="0" b="0"/>
+                <wp:wrapNone/>
+                <wp:docPr id="75" name="Text Box 9"/>
+                <wp:cNvGraphicFramePr>
+                  <a:graphicFrameLocks xmlns:a="http://schemas.openxmlformats.org/drawingml/2006/main"/>
+                </wp:cNvGraphicFramePr>
+                <a:graphic xmlns:a="http://schemas.openxmlformats.org/drawingml/2006/main">
+                  <a:graphicData uri="http://schemas.microsoft.com/office/word/2010/wordprocessingShape">
+                    <wps:wsp>
+                      <wps:cNvSpPr txBox="1">
+                        <a:spLocks noChangeArrowheads="1"/>
+                      </wps:cNvSpPr>
+                      <wps:spPr bwMode="auto">
+                        <a:xfrm>
+                          <a:off x="0" y="0"/>
+                          <a:ext cx="374650" cy="257104"/>
+                        </a:xfrm>
+                        <a:prstGeom prst="rect">
+                          <a:avLst/>
+                        </a:prstGeom>
+                        <a:noFill/>
+                        <a:ln>
+                          <a:noFill/>
+                        </a:ln>
+                        <a:extLst/>
+                      </wps:spPr>
+                      <wps:txbx>
+                        <w:txbxContent>
+                          <w:p>
+                            <w:pPr>
+                              <w:rPr>
+                                <w:rFonts w:ascii="Times New Roman" w:hAnsi="Times New Roman" w:cs="Times New Roman"/>
+                                <w:i/>
+                                <w:sz w:val="18"/>
+                              </w:rPr>
+                            </w:pPr>
+                            <m:oMathPara>
+                              <m:oMath>
+                                <m:r>
+                                  <w:rPr>
+                                    <w:rFonts w:ascii="Cambria Math" w:hAnsi="Cambria Math" w:cs="Times New Roman"/>
+                                    <w:sz w:val="18"/>
+                                  </w:rPr>
+                                  <m:t>dy</m:t>
+                                </m:r>
+                              </m:oMath>
+                            </m:oMathPara>
+                          </w:p>
+                        </w:txbxContent>
+                      </wps:txbx>
+                      <wps:bodyPr rot="0" vert="horz" wrap="square" lIns="91440" tIns="45720" rIns="91440" bIns="45720" anchor="t" anchorCtr="0" upright="1">
+                        <a:noAutofit/>
+                      </wps:bodyPr>
+                    </wps:wsp>
+                  </a:graphicData>
+                </a:graphic>
+                <wp14:sizeRelH relativeFrom="margin">
+                  <wp14:pctWidth>0</wp14:pctWidth>
+                </wp14:sizeRelH>
+                <wp14:sizeRelV relativeFrom="margin">
+                  <wp14:pctHeight>0</wp14:pctHeight>
+                </wp14:sizeRelV>
+              </wp:anchor>
+            </w:drawing>
+          </mc:Choice>
+          <mc:Fallback>
+            <w:pict>
+              <v:shape id="_x0000_s1052" type="#_x0000_t202" style="position:absolute;margin-left:235.75pt;margin-top:122.7pt;width:29.5pt;height:20.25pt;z-index:251687936;visibility:visible;mso-wrap-style:square;mso-width-percent:0;mso-height-percent:0;mso-wrap-distance-left:9pt;mso-wrap-distance-top:0;mso-wrap-distance-right:9pt;mso-wrap-distance-bottom:0;mso-position-horizontal:absolute;mso-position-horizontal-relative:text;mso-position-vertical:absolute;mso-position-vertical-relative:text;mso-width-percent:0;mso-height-percent:0;mso-width-relative:margin;mso-height-relative:margin;v-text-anchor:top" o:gfxdata="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" filled="f" stroked="f">
+                <v:textbox>
+                  <w:txbxContent>
+                    <w:p>
+                      <w:pPr>
+                        <w:rPr>
+                          <w:rFonts w:ascii="Times New Roman" w:hAnsi="Times New Roman" w:cs="Times New Roman"/>
+                          <w:i/>
+                          <w:sz w:val="18"/>
+                        </w:rPr>
+                      </w:pPr>
+                      <m:oMathPara>
+                        <m:oMath>
+                          <m:r>
+                            <w:rPr>
+                              <w:rFonts w:ascii="Cambria Math" w:hAnsi="Cambria Math" w:cs="Times New Roman"/>
+                              <w:sz w:val="18"/>
+                            </w:rPr>
+                            <m:t>dy</m:t>
+                          </m:r>
+                        </m:oMath>
+                      </m:oMathPara>
+                    </w:p>
+                  </w:txbxContent>
+                </v:textbox>
+              </v:shape>
+            </w:pict>
+          </mc:Fallback>
+        </mc:AlternateContent>
+      </w:r>
+      <w:r>
+        <w:rPr>
+          <w:rFonts w:ascii="Times New Roman" w:hAnsi="Times New Roman" w:cs="Times New Roman"/>
+          <w:noProof/>
+          <w:sz w:val="24"/>
+          <w:szCs w:val="24"/>
+        </w:rPr>
+        <mc:AlternateContent>
+          <mc:Choice Requires="wps">
+            <w:drawing>
+              <wp:anchor distT="0" distB="0" distL="114300" distR="114300" simplePos="0" relativeHeight="251685888" behindDoc="0" locked="0" layoutInCell="1" allowOverlap="1" wp14:anchorId="59438B4C" wp14:editId="0F43D82D">
+                <wp:simplePos x="0" y="0"/>
+                <wp:positionH relativeFrom="column">
+                  <wp:posOffset>3089910</wp:posOffset>
+                </wp:positionH>
+                <wp:positionV relativeFrom="paragraph">
+                  <wp:posOffset>1744345</wp:posOffset>
+                </wp:positionV>
+                <wp:extent cx="185069" cy="0"/>
+                <wp:effectExtent l="0" t="0" r="24765" b="19050"/>
+                <wp:wrapNone/>
+                <wp:docPr id="74" name="Straight Arrow Connector 74"/>
+                <wp:cNvGraphicFramePr/>
+                <a:graphic xmlns:a="http://schemas.openxmlformats.org/drawingml/2006/main">
+                  <a:graphicData uri="http://schemas.microsoft.com/office/word/2010/wordprocessingShape">
+                    <wps:wsp>
+                      <wps:cNvCnPr/>
+                      <wps:spPr>
+                        <a:xfrm flipH="1">
+                          <a:off x="0" y="0"/>
+                          <a:ext cx="185069" cy="0"/>
+                        </a:xfrm>
+                        <a:prstGeom prst="straightConnector1">
+                          <a:avLst/>
+                        </a:prstGeom>
+                        <a:ln w="9525">
+                          <a:solidFill>
+                            <a:schemeClr val="tx1"/>
+                          </a:solidFill>
+                          <a:headEnd type="none" w="med" len="med"/>
+                          <a:tailEnd type="none" w="med" len="med"/>
+                        </a:ln>
+                      </wps:spPr>
+                      <wps:style>
+                        <a:lnRef idx="1">
+                          <a:schemeClr val="accent1"/>
+                        </a:lnRef>
+                        <a:fillRef idx="0">
+                          <a:schemeClr val="accent1"/>
+                        </a:fillRef>
+                        <a:effectRef idx="0">
+                          <a:schemeClr val="accent1"/>
+                        </a:effectRef>
+                        <a:fontRef idx="minor">
+                          <a:schemeClr val="tx1"/>
+                        </a:fontRef>
+                      </wps:style>
+                      <wps:bodyPr/>
+                    </wps:wsp>
+                  </a:graphicData>
+                </a:graphic>
+                <wp14:sizeRelH relativeFrom="margin">
+                  <wp14:pctWidth>0</wp14:pctWidth>
+                </wp14:sizeRelH>
+              </wp:anchor>
+            </w:drawing>
+          </mc:Choice>
+          <mc:Fallback>
+            <w:pict>
+              <v:shape id="Straight Arrow Connector 74" o:spid="_x0000_s1026" type="#_x0000_t32" style="position:absolute;margin-left:243.3pt;margin-top:137.35pt;width:14.55pt;height:0;flip:x;z-index:251685888;visibility:visible;mso-wrap-style:square;mso-width-percent:0;mso-wrap-distance-left:9pt;mso-wrap-distance-top:0;mso-wrap-distance-right:9pt;mso-wrap-distance-bottom:0;mso-position-horizontal:absolute;mso-position-horizontal-relative:text;mso-position-vertical:absolute;mso-position-vertical-relative:text;mso-width-percent:0;mso-width-relative:margin" o:gfxdata="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" strokecolor="black [3213]"/>
+            </w:pict>
+          </mc:Fallback>
+        </mc:AlternateContent>
+      </w:r>
+      <w:r>
+        <w:rPr>
+          <w:rFonts w:ascii="Times New Roman" w:hAnsi="Times New Roman" w:cs="Times New Roman"/>
+          <w:noProof/>
+          <w:sz w:val="24"/>
+          <w:szCs w:val="24"/>
+        </w:rPr>
+        <mc:AlternateContent>
+          <mc:Choice Requires="wps">
+            <w:drawing>
+              <wp:anchor distT="0" distB="0" distL="114300" distR="114300" simplePos="0" relativeHeight="251683840" behindDoc="0" locked="0" layoutInCell="1" allowOverlap="1" wp14:anchorId="38C8E999" wp14:editId="0EB675B7">
+                <wp:simplePos x="0" y="0"/>
+                <wp:positionH relativeFrom="column">
+                  <wp:posOffset>3090333</wp:posOffset>
+                </wp:positionH>
+                <wp:positionV relativeFrom="paragraph">
+                  <wp:posOffset>1611489</wp:posOffset>
+                </wp:positionV>
+                <wp:extent cx="185069" cy="0"/>
+                <wp:effectExtent l="0" t="0" r="24765" b="19050"/>
+                <wp:wrapNone/>
+                <wp:docPr id="73" name="Straight Arrow Connector 73"/>
+                <wp:cNvGraphicFramePr/>
+                <a:graphic xmlns:a="http://schemas.openxmlformats.org/drawingml/2006/main">
+                  <a:graphicData uri="http://schemas.microsoft.com/office/word/2010/wordprocessingShape">
+                    <wps:wsp>
+                      <wps:cNvCnPr/>
+                      <wps:spPr>
+                        <a:xfrm flipH="1">
+                          <a:off x="0" y="0"/>
+                          <a:ext cx="185069" cy="0"/>
+                        </a:xfrm>
+                        <a:prstGeom prst="straightConnector1">
+                          <a:avLst/>
+                        </a:prstGeom>
+                        <a:ln w="9525">
+                          <a:solidFill>
+                            <a:schemeClr val="tx1"/>
+                          </a:solidFill>
+                          <a:headEnd type="none" w="med" len="med"/>
+                          <a:tailEnd type="none" w="med" len="med"/>
+                        </a:ln>
+                      </wps:spPr>
+                      <wps:style>
+                        <a:lnRef idx="1">
+                          <a:schemeClr val="accent1"/>
+                        </a:lnRef>
+                        <a:fillRef idx="0">
+                          <a:schemeClr val="accent1"/>
+                        </a:fillRef>
+                        <a:effectRef idx="0">
+                          <a:schemeClr val="accent1"/>
+                        </a:effectRef>
+                        <a:fontRef idx="minor">
+                          <a:schemeClr val="tx1"/>
+                        </a:fontRef>
+                      </wps:style>
+                      <wps:bodyPr/>
+                    </wps:wsp>
+                  </a:graphicData>
+                </a:graphic>
+                <wp14:sizeRelH relativeFrom="margin">
+                  <wp14:pctWidth>0</wp14:pctWidth>
+                </wp14:sizeRelH>
+              </wp:anchor>
+            </w:drawing>
+          </mc:Choice>
+          <mc:Fallback>
+            <w:pict>
+              <v:shape id="Straight Arrow Connector 73" o:spid="_x0000_s1026" type="#_x0000_t32" style="position:absolute;margin-left:243.35pt;margin-top:126.9pt;width:14.55pt;height:0;flip:x;z-index:251683840;visibility:visible;mso-wrap-style:square;mso-width-percent:0;mso-wrap-distance-left:9pt;mso-wrap-distance-top:0;mso-wrap-distance-right:9pt;mso-wrap-distance-bottom:0;mso-position-horizontal:absolute;mso-position-horizontal-relative:text;mso-position-vertical:absolute;mso-position-vertical-relative:text;mso-width-percent:0;mso-width-relative:margin" o:gfxdata="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" strokecolor="black [3213]"/>
+            </w:pict>
+          </mc:Fallback>
+        </mc:AlternateContent>
+      </w:r>
+      <w:r>
+        <w:rPr>
+          <w:rFonts w:ascii="Times New Roman" w:hAnsi="Times New Roman" w:cs="Times New Roman"/>
+          <w:noProof/>
+          <w:sz w:val="24"/>
+          <w:szCs w:val="24"/>
+        </w:rPr>
+        <mc:AlternateContent>
+          <mc:Choice Requires="wps">
+            <w:drawing>
+              <wp:anchor distT="0" distB="0" distL="114300" distR="114300" simplePos="0" relativeHeight="251676672" behindDoc="0" locked="0" layoutInCell="1" allowOverlap="1" wp14:anchorId="08CEACE0" wp14:editId="7BCAB41C">
+                <wp:simplePos x="0" y="0"/>
+                <wp:positionH relativeFrom="column">
+                  <wp:posOffset>3405278</wp:posOffset>
+                </wp:positionH>
+                <wp:positionV relativeFrom="paragraph">
+                  <wp:posOffset>1686465</wp:posOffset>
+                </wp:positionV>
+                <wp:extent cx="976557" cy="573404"/>
+                <wp:effectExtent l="0" t="0" r="14605" b="17780"/>
+                <wp:wrapNone/>
+                <wp:docPr id="69" name="Straight Arrow Connector 69"/>
+                <wp:cNvGraphicFramePr/>
+                <a:graphic xmlns:a="http://schemas.openxmlformats.org/drawingml/2006/main">
+                  <a:graphicData uri="http://schemas.microsoft.com/office/word/2010/wordprocessingShape">
+                    <wps:wsp>
+                      <wps:cNvCnPr/>
+                      <wps:spPr>
+                        <a:xfrm flipH="1" flipV="1">
+                          <a:off x="0" y="0"/>
+                          <a:ext cx="976557" cy="573404"/>
+                        </a:xfrm>
+                        <a:prstGeom prst="straightConnector1">
+                          <a:avLst/>
+                        </a:prstGeom>
+                        <a:ln w="9525">
+                          <a:solidFill>
+                            <a:schemeClr val="tx1"/>
+                          </a:solidFill>
+                          <a:prstDash val="dash"/>
+                          <a:headEnd type="none" w="med" len="med"/>
+                          <a:tailEnd type="none" w="med" len="med"/>
+                        </a:ln>
+                      </wps:spPr>
+                      <wps:style>
+                        <a:lnRef idx="1">
+                          <a:schemeClr val="accent1"/>
+                        </a:lnRef>
+                        <a:fillRef idx="0">
+                          <a:schemeClr val="accent1"/>
+                        </a:fillRef>
+                        <a:effectRef idx="0">
+                          <a:schemeClr val="accent1"/>
+                        </a:effectRef>
+                        <a:fontRef idx="minor">
+                          <a:schemeClr val="tx1"/>
+                        </a:fontRef>
+                      </wps:style>
+                      <wps:bodyPr/>
+                    </wps:wsp>
+                  </a:graphicData>
+                </a:graphic>
+                <wp14:sizeRelH relativeFrom="margin">
+                  <wp14:pctWidth>0</wp14:pctWidth>
+                </wp14:sizeRelH>
+                <wp14:sizeRelV relativeFrom="margin">
+                  <wp14:pctHeight>0</wp14:pctHeight>
+                </wp14:sizeRelV>
+              </wp:anchor>
+            </w:drawing>
+          </mc:Choice>
+          <mc:Fallback>
+            <w:pict>
+              <v:shape id="Straight Arrow Connector 69" o:spid="_x0000_s1026" type="#_x0000_t32" style="position:absolute;margin-left:268.15pt;margin-top:132.8pt;width:76.9pt;height:45.15pt;flip:x y;z-index:251676672;visibility:visible;mso-wrap-style:square;mso-width-percent:0;mso-height-percent:0;mso-wrap-distance-left:9pt;mso-wrap-distance-top:0;mso-wrap-distance-right:9pt;mso-wrap-distance-bottom:0;mso-position-horizontal:absolute;mso-position-horizontal-relative:text;mso-position-vertical:absolute;mso-position-vertical-relative:text;mso-width-percent:0;mso-height-percent:0;mso-width-relative:margin;mso-height-relative:margin" o:gfxdata="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" strokecolor="black [3213]">
+                <v:stroke dashstyle="dash"/>
+              </v:shape>
+            </w:pict>
+          </mc:Fallback>
+        </mc:AlternateContent>
+      </w:r>
+      <w:r>
+        <w:rPr>
+          <w:rFonts w:ascii="Times New Roman" w:hAnsi="Times New Roman" w:cs="Times New Roman"/>
+          <w:noProof/>
+          <w:sz w:val="24"/>
+          <w:szCs w:val="24"/>
+        </w:rPr>
+        <mc:AlternateContent>
+          <mc:Choice Requires="wps">
+            <w:drawing>
+              <wp:anchor distT="0" distB="0" distL="114300" distR="114300" simplePos="0" relativeHeight="251668480" behindDoc="0" locked="0" layoutInCell="1" allowOverlap="1" wp14:anchorId="2A6C92DB" wp14:editId="224A98A1">
+                <wp:simplePos x="0" y="0"/>
+                <wp:positionH relativeFrom="column">
+                  <wp:posOffset>3296920</wp:posOffset>
+                </wp:positionH>
+                <wp:positionV relativeFrom="paragraph">
+                  <wp:posOffset>1610360</wp:posOffset>
+                </wp:positionV>
+                <wp:extent cx="107950" cy="133350"/>
+                <wp:effectExtent l="0" t="0" r="25400" b="19050"/>
+                <wp:wrapNone/>
+                <wp:docPr id="65" name="Rectangle 65"/>
+                <wp:cNvGraphicFramePr/>
+                <a:graphic xmlns:a="http://schemas.openxmlformats.org/drawingml/2006/main">
+                  <a:graphicData uri="http://schemas.microsoft.com/office/word/2010/wordprocessingShape">
+                    <wps:wsp>
+                      <wps:cNvSpPr/>
+                      <wps:spPr>
+                        <a:xfrm>
+                          <a:off x="0" y="0"/>
+                          <a:ext cx="107950" cy="133350"/>
+                        </a:xfrm>
+                        <a:prstGeom prst="rect">
+                          <a:avLst/>
+                        </a:prstGeom>
+                        <a:solidFill>
+                          <a:schemeClr val="tx1">
+                            <a:lumMod val="65000"/>
+                            <a:lumOff val="35000"/>
+                          </a:schemeClr>
+                        </a:solidFill>
+                        <a:ln w="12700">
+                          <a:solidFill>
+                            <a:schemeClr val="tx1"/>
+                          </a:solidFill>
+                        </a:ln>
+                      </wps:spPr>
+                      <wps:style>
+                        <a:lnRef idx="2">
+                          <a:schemeClr val="accent1">
+                            <a:shade val="50000"/>
+                          </a:schemeClr>
+                        </a:lnRef>
+                        <a:fillRef idx="1">
+                          <a:schemeClr val="accent1"/>
+                        </a:fillRef>
+                        <a:effectRef idx="0">
+                          <a:schemeClr val="accent1"/>
+                        </a:effectRef>
+                        <a:fontRef idx="minor">
+                          <a:schemeClr val="lt1"/>
+                        </a:fontRef>
+                      </wps:style>
+                      <wps:bodyPr rot="0" spcFirstLastPara="0" vertOverflow="overflow" horzOverflow="overflow" vert="horz" wrap="square" lIns="91440" tIns="45720" rIns="91440" bIns="45720" numCol="1" spcCol="0" rtlCol="0" fromWordArt="0" anchor="ctr" anchorCtr="0" forceAA="0" compatLnSpc="1">
+                        <a:prstTxWarp prst="textNoShape">
+                          <a:avLst/>
+                        </a:prstTxWarp>
+                        <a:noAutofit/>
+                      </wps:bodyPr>
+                    </wps:wsp>
+                  </a:graphicData>
+                </a:graphic>
+                <wp14:sizeRelV relativeFrom="margin">
+                  <wp14:pctHeight>0</wp14:pctHeight>
+                </wp14:sizeRelV>
+              </wp:anchor>
+            </w:drawing>
+          </mc:Choice>
+          <mc:Fallback>
+            <w:pict>
+              <v:rect id="Rectangle 65" o:spid="_x0000_s1026" style="position:absolute;margin-left:259.6pt;margin-top:126.8pt;width:8.5pt;height:10.5pt;z-index:251668480;visibility:visible;mso-wrap-style:square;mso-height-percent:0;mso-wrap-distance-left:9pt;mso-wrap-distance-top:0;mso-wrap-distance-right:9pt;mso-wrap-distance-bottom:0;mso-position-horizontal:absolute;mso-position-horizontal-relative:text;mso-position-vertical:absolute;mso-position-vertical-relative:text;mso-height-percent:0;mso-height-relative:margin;v-text-anchor:middle" o:gfxdata="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" fillcolor="#5a5a5a [2109]" strokecolor="black [3213]" strokeweight="1pt"/>
+            </w:pict>
+          </mc:Fallback>
+        </mc:AlternateContent>
+      </w:r>
+      <w:r>
+        <w:rPr>
+          <w:rFonts w:ascii="Times New Roman" w:hAnsi="Times New Roman" w:cs="Times New Roman"/>
+          <w:noProof/>
+          <w:sz w:val="24"/>
+          <w:szCs w:val="24"/>
+        </w:rPr>
+        <mc:AlternateContent>
+          <mc:Choice Requires="wps">
+            <w:drawing>
+              <wp:anchor distT="0" distB="0" distL="114300" distR="114300" simplePos="0" relativeHeight="251666432" behindDoc="0" locked="0" layoutInCell="1" allowOverlap="1" wp14:anchorId="22CE0D64" wp14:editId="55E471F2">
+                <wp:simplePos x="0" y="0"/>
+                <wp:positionH relativeFrom="column">
+                  <wp:posOffset>3125470</wp:posOffset>
+                </wp:positionH>
+                <wp:positionV relativeFrom="paragraph">
+                  <wp:posOffset>1018540</wp:posOffset>
+                </wp:positionV>
+                <wp:extent cx="227965" cy="259715"/>
+                <wp:effectExtent l="0" t="0" r="0" b="6985"/>
+                <wp:wrapNone/>
+                <wp:docPr id="63" name="Text Box 9"/>
+                <wp:cNvGraphicFramePr>
+                  <a:graphicFrameLocks xmlns:a="http://schemas.openxmlformats.org/drawingml/2006/main"/>
+                </wp:cNvGraphicFramePr>
+                <a:graphic xmlns:a="http://schemas.openxmlformats.org/drawingml/2006/main">
+                  <a:graphicData uri="http://schemas.microsoft.com/office/word/2010/wordprocessingShape">
+                    <wps:wsp>
+                      <wps:cNvSpPr txBox="1">
+                        <a:spLocks noChangeArrowheads="1"/>
+                      </wps:cNvSpPr>
+                      <wps:spPr bwMode="auto">
+                        <a:xfrm>
+                          <a:off x="0" y="0"/>
+                          <a:ext cx="227965" cy="259715"/>
+                        </a:xfrm>
+                        <a:prstGeom prst="rect">
+                          <a:avLst/>
+                        </a:prstGeom>
+                        <a:noFill/>
+                        <a:ln>
+                          <a:noFill/>
+                        </a:ln>
+                        <a:extLst/>
+                      </wps:spPr>
+                      <wps:txbx>
+                        <w:txbxContent>
+                          <w:p>
+                            <w:pPr>
+                              <w:rPr>
+                                <w:rFonts w:ascii="Times New Roman" w:hAnsi="Times New Roman" w:cs="Times New Roman"/>
+                                <w:i/>
+                                <w:sz w:val="18"/>
+                              </w:rPr>
+                            </w:pPr>
+                            <w:proofErr w:type="gramStart"/>
+                            <w:r>
+                              <w:rPr>
+                                <w:rFonts w:ascii="Times New Roman" w:hAnsi="Times New Roman" w:cs="Times New Roman"/>
+                                <w:i/>
+                                <w:sz w:val="18"/>
+                              </w:rPr>
+                              <w:t>y</w:t>
+                            </w:r>
+                            <w:proofErr w:type="gramEnd"/>
+                          </w:p>
+                        </w:txbxContent>
+                      </wps:txbx>
+                      <wps:bodyPr rot="0" vert="horz" wrap="square" lIns="91440" tIns="45720" rIns="91440" bIns="45720" anchor="t" anchorCtr="0" upright="1">
+                        <a:noAutofit/>
+                      </wps:bodyPr>
+                    </wps:wsp>
+                  </a:graphicData>
+                </a:graphic>
+              </wp:anchor>
+            </w:drawing>
+          </mc:Choice>
+          <mc:Fallback>
+            <w:pict>
+              <v:shape id="_x0000_s1053" type="#_x0000_t202" style="position:absolute;margin-left:246.1pt;margin-top:80.2pt;width:17.95pt;height:20.45pt;z-index:251666432;visibility:visible;mso-wrap-style:square;mso-wrap-distance-left:9pt;mso-wrap-distance-top:0;mso-wrap-distance-right:9pt;mso-wrap-distance-bottom:0;mso-position-horizontal:absolute;mso-position-horizontal-relative:text;mso-position-vertical:absolute;mso-position-vertical-relative:text;v-text-anchor:top" o:gfxdata="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" filled="f" stroked="f">
+                <v:textbox>
+                  <w:txbxContent>
+                    <w:p>
+                      <w:pPr>
+                        <w:rPr>
+                          <w:rFonts w:ascii="Times New Roman" w:hAnsi="Times New Roman" w:cs="Times New Roman"/>
+                          <w:i/>
+                          <w:sz w:val="18"/>
+                        </w:rPr>
+                      </w:pPr>
+                      <w:proofErr w:type="gramStart"/>
+                      <w:r>
+                        <w:rPr>
+                          <w:rFonts w:ascii="Times New Roman" w:hAnsi="Times New Roman" w:cs="Times New Roman"/>
+                          <w:i/>
+                          <w:sz w:val="18"/>
+                        </w:rPr>
+                        <w:t>y</w:t>
+                      </w:r>
+                      <w:proofErr w:type="gramEnd"/>
+                    </w:p>
+                  </w:txbxContent>
+                </v:textbox>
+              </v:shape>
+            </w:pict>
+          </mc:Fallback>
+        </mc:AlternateContent>
+      </w:r>
+      <w:r>
+        <w:rPr>
+          <w:rFonts w:ascii="Times New Roman" w:hAnsi="Times New Roman" w:cs="Times New Roman"/>
+          <w:noProof/>
+          <w:sz w:val="24"/>
+          <w:szCs w:val="24"/>
+        </w:rPr>
+        <mc:AlternateContent>
+          <mc:Choice Requires="wps">
+            <w:drawing>
+              <wp:anchor distT="0" distB="0" distL="114300" distR="114300" simplePos="0" relativeHeight="251664384" behindDoc="0" locked="0" layoutInCell="1" allowOverlap="1" wp14:anchorId="37F428BB" wp14:editId="2CCB6347">
+                <wp:simplePos x="0" y="0"/>
+                <wp:positionH relativeFrom="column">
+                  <wp:posOffset>3190875</wp:posOffset>
+                </wp:positionH>
+                <wp:positionV relativeFrom="paragraph">
+                  <wp:posOffset>3171825</wp:posOffset>
+                </wp:positionV>
+                <wp:extent cx="106679" cy="0"/>
+                <wp:effectExtent l="0" t="0" r="27305" b="19050"/>
+                <wp:wrapNone/>
+                <wp:docPr id="62" name="Straight Arrow Connector 62"/>
+                <wp:cNvGraphicFramePr/>
+                <a:graphic xmlns:a="http://schemas.openxmlformats.org/drawingml/2006/main">
+                  <a:graphicData uri="http://schemas.microsoft.com/office/word/2010/wordprocessingShape">
+                    <wps:wsp>
+                      <wps:cNvCnPr/>
+                      <wps:spPr>
+                        <a:xfrm flipH="1">
+                          <a:off x="0" y="0"/>
+                          <a:ext cx="106679" cy="0"/>
+                        </a:xfrm>
+                        <a:prstGeom prst="straightConnector1">
+                          <a:avLst/>
+                        </a:prstGeom>
+                        <a:ln w="9525">
+                          <a:solidFill>
+                            <a:schemeClr val="tx1"/>
+                          </a:solidFill>
+                          <a:headEnd type="none" w="med" len="med"/>
+                          <a:tailEnd type="none" w="med" len="med"/>
+                        </a:ln>
+                      </wps:spPr>
+                      <wps:style>
+                        <a:lnRef idx="1">
+                          <a:schemeClr val="accent1"/>
+                        </a:lnRef>
+                        <a:fillRef idx="0">
+                          <a:schemeClr val="accent1"/>
+                        </a:fillRef>
+                        <a:effectRef idx="0">
+                          <a:schemeClr val="accent1"/>
+                        </a:effectRef>
+                        <a:fontRef idx="minor">
+                          <a:schemeClr val="tx1"/>
+                        </a:fontRef>
+                      </wps:style>
+                      <wps:bodyPr/>
+                    </wps:wsp>
+                  </a:graphicData>
+                </a:graphic>
+                <wp14:sizeRelH relativeFrom="margin">
+                  <wp14:pctWidth>0</wp14:pctWidth>
+                </wp14:sizeRelH>
+              </wp:anchor>
+            </w:drawing>
+          </mc:Choice>
+          <mc:Fallback>
+            <w:pict>
+              <v:shape id="Straight Arrow Connector 62" o:spid="_x0000_s1026" type="#_x0000_t32" style="position:absolute;margin-left:251.25pt;margin-top:249.75pt;width:8.4pt;height:0;flip:x;z-index:251664384;visibility:visible;mso-wrap-style:square;mso-width-percent:0;mso-wrap-distance-left:9pt;mso-wrap-distance-top:0;mso-wrap-distance-right:9pt;mso-wrap-distance-bottom:0;mso-position-horizontal:absolute;mso-position-horizontal-relative:text;mso-position-vertical:absolute;mso-position-vertical-relative:text;mso-width-percent:0;mso-width-relative:margin" o:gfxdata="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" strokecolor="black [3213]"/>
+            </w:pict>
+          </mc:Fallback>
+        </mc:AlternateContent>
+      </w:r>
+      <w:r>
+        <w:rPr>
+          <w:rFonts w:ascii="Times New Roman" w:hAnsi="Times New Roman" w:cs="Times New Roman"/>
+          <w:noProof/>
+          <w:sz w:val="24"/>
+          <w:szCs w:val="24"/>
+        </w:rPr>
+        <mc:AlternateContent>
+          <mc:Choice Requires="wps">
+            <w:drawing>
+              <wp:anchor distT="0" distB="0" distL="114300" distR="114300" simplePos="0" relativeHeight="251662336" behindDoc="0" locked="0" layoutInCell="1" allowOverlap="1" wp14:anchorId="11AC705D" wp14:editId="1F5F63E6">
+                <wp:simplePos x="0" y="0"/>
+                <wp:positionH relativeFrom="column">
+                  <wp:posOffset>3190875</wp:posOffset>
+                </wp:positionH>
+                <wp:positionV relativeFrom="paragraph">
+                  <wp:posOffset>1351280</wp:posOffset>
+                </wp:positionV>
+                <wp:extent cx="106679" cy="0"/>
+                <wp:effectExtent l="0" t="0" r="27305" b="19050"/>
+                <wp:wrapNone/>
+                <wp:docPr id="61" name="Straight Arrow Connector 61"/>
+                <wp:cNvGraphicFramePr/>
+                <a:graphic xmlns:a="http://schemas.openxmlformats.org/drawingml/2006/main">
+                  <a:graphicData uri="http://schemas.microsoft.com/office/word/2010/wordprocessingShape">
+                    <wps:wsp>
+                      <wps:cNvCnPr/>
+                      <wps:spPr>
+                        <a:xfrm flipH="1">
+                          <a:off x="0" y="0"/>
+                          <a:ext cx="106679" cy="0"/>
+                        </a:xfrm>
+                        <a:prstGeom prst="straightConnector1">
+                          <a:avLst/>
+                        </a:prstGeom>
+                        <a:ln w="9525">
+                          <a:solidFill>
+                            <a:schemeClr val="tx1"/>
+                          </a:solidFill>
+                          <a:headEnd type="none" w="med" len="med"/>
+                          <a:tailEnd type="none" w="med" len="med"/>
+                        </a:ln>
+                      </wps:spPr>
+                      <wps:style>
+                        <a:lnRef idx="1">
+                          <a:schemeClr val="accent1"/>
+                        </a:lnRef>
+                        <a:fillRef idx="0">
+                          <a:schemeClr val="accent1"/>
+                        </a:fillRef>
+                        <a:effectRef idx="0">
+                          <a:schemeClr val="accent1"/>
+                        </a:effectRef>
+                        <a:fontRef idx="minor">
+                          <a:schemeClr val="tx1"/>
+                        </a:fontRef>
+                      </wps:style>
+                      <wps:bodyPr/>
+                    </wps:wsp>
+                  </a:graphicData>
+                </a:graphic>
+                <wp14:sizeRelH relativeFrom="margin">
+                  <wp14:pctWidth>0</wp14:pctWidth>
+                </wp14:sizeRelH>
+              </wp:anchor>
+            </w:drawing>
+          </mc:Choice>
+          <mc:Fallback>
+            <w:pict>
+              <v:shape id="Straight Arrow Connector 61" o:spid="_x0000_s1026" type="#_x0000_t32" style="position:absolute;margin-left:251.25pt;margin-top:106.4pt;width:8.4pt;height:0;flip:x;z-index:251662336;visibility:visible;mso-wrap-style:square;mso-width-percent:0;mso-wrap-distance-left:9pt;mso-wrap-distance-top:0;mso-wrap-distance-right:9pt;mso-wrap-distance-bottom:0;mso-position-horizontal:absolute;mso-position-horizontal-relative:text;mso-position-vertical:absolute;mso-position-vertical-relative:text;mso-width-percent:0;mso-width-relative:margin" o:gfxdata="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" strokecolor="black [3213]"/>
+            </w:pict>
+          </mc:Fallback>
+        </mc:AlternateContent>
+      </w:r>
+      <w:r>
+        <w:rPr>
+          <w:rFonts w:ascii="Times New Roman" w:hAnsi="Times New Roman" w:cs="Times New Roman"/>
+          <w:noProof/>
+          <w:sz w:val="24"/>
+          <w:szCs w:val="24"/>
+        </w:rPr>
+        <mc:AlternateContent>
+          <mc:Choice Requires="wps">
+            <w:drawing>
+              <wp:anchor distT="0" distB="0" distL="114300" distR="114300" simplePos="0" relativeHeight="251655168" behindDoc="0" locked="0" layoutInCell="1" allowOverlap="1" wp14:anchorId="2988264E" wp14:editId="67323734">
+                <wp:simplePos x="0" y="0"/>
+                <wp:positionH relativeFrom="column">
+                  <wp:posOffset>3351196</wp:posOffset>
+                </wp:positionH>
+                <wp:positionV relativeFrom="paragraph">
+                  <wp:posOffset>1107440</wp:posOffset>
+                </wp:positionV>
+                <wp:extent cx="0" cy="2291080"/>
+                <wp:effectExtent l="76200" t="38100" r="76200" b="52070"/>
+                <wp:wrapNone/>
+                <wp:docPr id="23" name="Straight Arrow Connector 23"/>
+                <wp:cNvGraphicFramePr/>
+                <a:graphic xmlns:a="http://schemas.openxmlformats.org/drawingml/2006/main">
+                  <a:graphicData uri="http://schemas.microsoft.com/office/word/2010/wordprocessingShape">
+                    <wps:wsp>
+                      <wps:cNvCnPr/>
+                      <wps:spPr>
+                        <a:xfrm>
+                          <a:off x="0" y="0"/>
+                          <a:ext cx="0" cy="2291080"/>
+                        </a:xfrm>
+                        <a:prstGeom prst="straightConnector1">
+                          <a:avLst/>
+                        </a:prstGeom>
+                        <a:ln w="9525">
+                          <a:solidFill>
+                            <a:schemeClr val="tx1"/>
+                          </a:solidFill>
+                          <a:headEnd type="arrow" w="sm" len="sm"/>
+                          <a:tailEnd type="arrow" w="sm" len="sm"/>
+                        </a:ln>
+                      </wps:spPr>
+                      <wps:style>
+                        <a:lnRef idx="1">
+                          <a:schemeClr val="accent1"/>
+                        </a:lnRef>
+                        <a:fillRef idx="0">
+                          <a:schemeClr val="accent1"/>
+                        </a:fillRef>
+                        <a:effectRef idx="0">
+                          <a:schemeClr val="accent1"/>
+                        </a:effectRef>
+                        <a:fontRef idx="minor">
+                          <a:schemeClr val="tx1"/>
+                        </a:fontRef>
+                      </wps:style>
+                      <wps:bodyPr/>
+                    </wps:wsp>
+                  </a:graphicData>
+                </a:graphic>
+              </wp:anchor>
+            </w:drawing>
+          </mc:Choice>
+          <mc:Fallback>
+            <w:pict>
+              <v:shape id="Straight Arrow Connector 23" o:spid="_x0000_s1026" type="#_x0000_t32" style="position:absolute;margin-left:263.85pt;margin-top:87.2pt;width:0;height:180.4pt;z-index:251655168;visibility:visible;mso-wrap-style:square;mso-wrap-distance-left:9pt;mso-wrap-distance-top:0;mso-wrap-distance-right:9pt;mso-wrap-distance-bottom:0;mso-position-horizontal:absolute;mso-position-horizontal-relative:text;mso-position-vertical:absolute;mso-position-vertical-relative:text" o:gfxdata="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" strokecolor="black [3213]">
+                <v:stroke startarrow="open" startarrowwidth="narrow" startarrowlength="short" endarrow="open" endarrowwidth="narrow" endarrowlength="short"/>
+              </v:shape>
+            </w:pict>
+          </mc:Fallback>
+        </mc:AlternateContent>
+      </w:r>
+      <w:r>
+        <w:rPr>
+          <w:rFonts w:ascii="Times New Roman" w:hAnsi="Times New Roman" w:cs="Times New Roman"/>
+          <w:noProof/>
+          <w:sz w:val="24"/>
+          <w:szCs w:val="24"/>
+        </w:rPr>
+        <mc:AlternateContent>
+          <mc:Choice Requires="wps">
+            <w:drawing>
+              <wp:anchor distT="0" distB="0" distL="114300" distR="114300" simplePos="0" relativeHeight="251652096" behindDoc="0" locked="0" layoutInCell="1" allowOverlap="1" wp14:anchorId="0C7CC0ED" wp14:editId="29020151">
+                <wp:simplePos x="0" y="0"/>
+                <wp:positionH relativeFrom="column">
+                  <wp:posOffset>4360245</wp:posOffset>
+                </wp:positionH>
+                <wp:positionV relativeFrom="paragraph">
+                  <wp:posOffset>2228516</wp:posOffset>
+                </wp:positionV>
+                <wp:extent cx="54610" cy="54610"/>
+                <wp:effectExtent l="0" t="0" r="2540" b="2540"/>
+                <wp:wrapNone/>
+                <wp:docPr id="18" name="Oval 18"/>
+                <wp:cNvGraphicFramePr/>
+                <a:graphic xmlns:a="http://schemas.openxmlformats.org/drawingml/2006/main">
+                  <a:graphicData uri="http://schemas.microsoft.com/office/word/2010/wordprocessingShape">
+                    <wps:wsp>
+                      <wps:cNvSpPr/>
+                      <wps:spPr>
+                        <a:xfrm>
+                          <a:off x="0" y="0"/>
+                          <a:ext cx="54610" cy="54610"/>
+                        </a:xfrm>
+                        <a:prstGeom prst="ellipse">
+                          <a:avLst/>
+                        </a:prstGeom>
+                        <a:solidFill>
+                          <a:schemeClr val="tx1"/>
+                        </a:solidFill>
+                        <a:ln>
+                          <a:noFill/>
+                        </a:ln>
+                      </wps:spPr>
+                      <wps:style>
+                        <a:lnRef idx="2">
+                          <a:schemeClr val="accent1">
+                            <a:shade val="50000"/>
+                          </a:schemeClr>
+                        </a:lnRef>
+                        <a:fillRef idx="1">
+                          <a:schemeClr val="accent1"/>
+                        </a:fillRef>
+                        <a:effectRef idx="0">
+                          <a:schemeClr val="accent1"/>
+                        </a:effectRef>
+                        <a:fontRef idx="minor">
+                          <a:schemeClr val="lt1"/>
+                        </a:fontRef>
+                      </wps:style>
+                      <wps:bodyPr rot="0" spcFirstLastPara="0" vertOverflow="overflow" horzOverflow="overflow" vert="horz" wrap="square" lIns="91440" tIns="45720" rIns="91440" bIns="45720" numCol="1" spcCol="0" rtlCol="0" fromWordArt="0" anchor="ctr" anchorCtr="0" forceAA="0" compatLnSpc="1">
+                        <a:prstTxWarp prst="textNoShape">
+                          <a:avLst/>
+                        </a:prstTxWarp>
+                        <a:noAutofit/>
+                      </wps:bodyPr>
+                    </wps:wsp>
+                  </a:graphicData>
+                </a:graphic>
+              </wp:anchor>
+            </w:drawing>
+          </mc:Choice>
+          <mc:Fallback>
+            <w:pict>
+              <v:oval id="Oval 18" o:spid="_x0000_s1026" style="position:absolute;margin-left:343.35pt;margin-top:175.45pt;width:4.3pt;height:4.3pt;z-index:251652096;visibility:visible;mso-wrap-style:square;mso-wrap-distance-left:9pt;mso-wrap-distance-top:0;mso-wrap-distance-right:9pt;mso-wrap-distance-bottom:0;mso-position-horizontal:absolute;mso-position-horizontal-relative:text;mso-position-vertical:absolute;mso-position-vertical-relative:text;v-text-anchor:middle" o:gfxdata="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" fillcolor="black [3213]" stroked="f" strokeweight="2pt"/>
+            </w:pict>
+          </mc:Fallback>
+        </mc:AlternateContent>
+      </w:r>
+      <w:r>
+        <w:rPr>
+          <w:rFonts w:ascii="Times New Roman" w:hAnsi="Times New Roman" w:cs="Times New Roman"/>
+          <w:noProof/>
+          <w:sz w:val="24"/>
+          <w:szCs w:val="24"/>
+        </w:rPr>
+        <mc:AlternateContent>
+          <mc:Choice Requires="wps">
+            <w:drawing>
+              <wp:anchor distT="0" distB="0" distL="114300" distR="114300" simplePos="0" relativeHeight="251657216" behindDoc="0" locked="0" layoutInCell="1" allowOverlap="1" wp14:anchorId="4CF94343" wp14:editId="11963C15">
+                <wp:simplePos x="0" y="0"/>
+                <wp:positionH relativeFrom="column">
+                  <wp:posOffset>3296920</wp:posOffset>
+                </wp:positionH>
+                <wp:positionV relativeFrom="paragraph">
+                  <wp:posOffset>1351280</wp:posOffset>
+                </wp:positionV>
+                <wp:extent cx="107950" cy="1820545"/>
+                <wp:effectExtent l="0" t="0" r="25400" b="27305"/>
+                <wp:wrapNone/>
+                <wp:docPr id="26" name="Rectangle 26"/>
+                <wp:cNvGraphicFramePr/>
+                <a:graphic xmlns:a="http://schemas.openxmlformats.org/drawingml/2006/main">
+                  <a:graphicData uri="http://schemas.microsoft.com/office/word/2010/wordprocessingShape">
+                    <wps:wsp>
+                      <wps:cNvSpPr/>
+                      <wps:spPr>
+                        <a:xfrm>
+                          <a:off x="0" y="0"/>
+                          <a:ext cx="107950" cy="1820545"/>
+                        </a:xfrm>
+                        <a:prstGeom prst="rect">
+                          <a:avLst/>
+                        </a:prstGeom>
+                        <a:solidFill>
+                          <a:schemeClr val="bg1">
+                            <a:lumMod val="75000"/>
+                          </a:schemeClr>
+                        </a:solidFill>
+                        <a:ln w="12700">
+                          <a:solidFill>
+                            <a:schemeClr val="tx1"/>
+                          </a:solidFill>
+                        </a:ln>
+                      </wps:spPr>
+                      <wps:style>
+                        <a:lnRef idx="2">
+                          <a:schemeClr val="accent1">
+                            <a:shade val="50000"/>
+                          </a:schemeClr>
+                        </a:lnRef>
+                        <a:fillRef idx="1">
+                          <a:schemeClr val="accent1"/>
+                        </a:fillRef>
+                        <a:effectRef idx="0">
+                          <a:schemeClr val="accent1"/>
+                        </a:effectRef>
+                        <a:fontRef idx="minor">
+                          <a:schemeClr val="lt1"/>
+                        </a:fontRef>
+                      </wps:style>
+                      <wps:bodyPr rot="0" spcFirstLastPara="0" vertOverflow="overflow" horzOverflow="overflow" vert="horz" wrap="square" lIns="91440" tIns="45720" rIns="91440" bIns="45720" numCol="1" spcCol="0" rtlCol="0" fromWordArt="0" anchor="ctr" anchorCtr="0" forceAA="0" compatLnSpc="1">
+                        <a:prstTxWarp prst="textNoShape">
+                          <a:avLst/>
+                        </a:prstTxWarp>
+                        <a:noAutofit/>
+                      </wps:bodyPr>
+                    </wps:wsp>
+                  </a:graphicData>
+                </a:graphic>
+              </wp:anchor>
+            </w:drawing>
+          </mc:Choice>
+          <mc:Fallback>
+            <w:pict>
+              <v:rect id="Rectangle 26" o:spid="_x0000_s1026" style="position:absolute;margin-left:259.6pt;margin-top:106.4pt;width:8.5pt;height:143.35pt;z-index:251657216;visibility:visible;mso-wrap-style:square;mso-wrap-distance-left:9pt;mso-wrap-distance-top:0;mso-wrap-distance-right:9pt;mso-wrap-distance-bottom:0;mso-position-horizontal:absolute;mso-position-horizontal-relative:text;mso-position-vertical:absolute;mso-position-vertical-relative:text;v-text-anchor:middle" o:gfxdata="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" fillcolor="#bfbfbf [2412]" strokecolor="black [3213]" strokeweight="1pt"/>
             </w:pict>
           </mc:Fallback>
         </mc:AlternateContent>
@@ -845,6 +3568,7 @@
   <w:style w:type="paragraph" w:default="1" w:styleId="Normal">
     <w:name w:val="Normal"/>
     <w:qFormat/>
+    <w:rsid w:val="00C175EF"/>
   </w:style>
   <w:style w:type="character" w:default="1" w:styleId="DefaultParagraphFont">
     <w:name w:val="Default Paragraph Font"/>
@@ -872,6 +3596,46 @@
     <w:uiPriority w:val="99"/>
     <w:semiHidden/>
     <w:unhideWhenUsed/>
+  </w:style>
+  <w:style w:type="character" w:styleId="PlaceholderText">
+    <w:name w:val="Placeholder Text"/>
+    <w:basedOn w:val="DefaultParagraphFont"/>
+    <w:uiPriority w:val="99"/>
+    <w:semiHidden/>
+    <w:rsid w:val="00AD127E"/>
+    <w:rPr>
+      <w:color w:val="808080"/>
+    </w:rPr>
+  </w:style>
+  <w:style w:type="paragraph" w:styleId="BalloonText">
+    <w:name w:val="Balloon Text"/>
+    <w:basedOn w:val="Normal"/>
+    <w:link w:val="BalloonTextChar"/>
+    <w:uiPriority w:val="99"/>
+    <w:semiHidden/>
+    <w:unhideWhenUsed/>
+    <w:rsid w:val="00AD127E"/>
+    <w:pPr>
+      <w:spacing w:after="0" w:line="240" w:lineRule="auto"/>
+    </w:pPr>
+    <w:rPr>
+      <w:rFonts w:ascii="Tahoma" w:hAnsi="Tahoma" w:cs="Tahoma"/>
+      <w:sz w:val="16"/>
+      <w:szCs w:val="16"/>
+    </w:rPr>
+  </w:style>
+  <w:style w:type="character" w:customStyle="1" w:styleId="BalloonTextChar">
+    <w:name w:val="Balloon Text Char"/>
+    <w:basedOn w:val="DefaultParagraphFont"/>
+    <w:link w:val="BalloonText"/>
+    <w:uiPriority w:val="99"/>
+    <w:semiHidden/>
+    <w:rsid w:val="00AD127E"/>
+    <w:rPr>
+      <w:rFonts w:ascii="Tahoma" w:hAnsi="Tahoma" w:cs="Tahoma"/>
+      <w:sz w:val="16"/>
+      <w:szCs w:val="16"/>
+    </w:rPr>
   </w:style>
 </w:styles>
 </file>
@@ -1035,6 +3799,7 @@
   <w:style w:type="paragraph" w:default="1" w:styleId="Normal">
     <w:name w:val="Normal"/>
     <w:qFormat/>
+    <w:rsid w:val="00C175EF"/>
   </w:style>
   <w:style w:type="character" w:default="1" w:styleId="DefaultParagraphFont">
     <w:name w:val="Default Paragraph Font"/>
@@ -1062,6 +3827,46 @@
     <w:uiPriority w:val="99"/>
     <w:semiHidden/>
     <w:unhideWhenUsed/>
+  </w:style>
+  <w:style w:type="character" w:styleId="PlaceholderText">
+    <w:name w:val="Placeholder Text"/>
+    <w:basedOn w:val="DefaultParagraphFont"/>
+    <w:uiPriority w:val="99"/>
+    <w:semiHidden/>
+    <w:rsid w:val="00AD127E"/>
+    <w:rPr>
+      <w:color w:val="808080"/>
+    </w:rPr>
+  </w:style>
+  <w:style w:type="paragraph" w:styleId="BalloonText">
+    <w:name w:val="Balloon Text"/>
+    <w:basedOn w:val="Normal"/>
+    <w:link w:val="BalloonTextChar"/>
+    <w:uiPriority w:val="99"/>
+    <w:semiHidden/>
+    <w:unhideWhenUsed/>
+    <w:rsid w:val="00AD127E"/>
+    <w:pPr>
+      <w:spacing w:after="0" w:line="240" w:lineRule="auto"/>
+    </w:pPr>
+    <w:rPr>
+      <w:rFonts w:ascii="Tahoma" w:hAnsi="Tahoma" w:cs="Tahoma"/>
+      <w:sz w:val="16"/>
+      <w:szCs w:val="16"/>
+    </w:rPr>
+  </w:style>
+  <w:style w:type="character" w:customStyle="1" w:styleId="BalloonTextChar">
+    <w:name w:val="Balloon Text Char"/>
+    <w:basedOn w:val="DefaultParagraphFont"/>
+    <w:link w:val="BalloonText"/>
+    <w:uiPriority w:val="99"/>
+    <w:semiHidden/>
+    <w:rsid w:val="00AD127E"/>
+    <w:rPr>
+      <w:rFonts w:ascii="Tahoma" w:hAnsi="Tahoma" w:cs="Tahoma"/>
+      <w:sz w:val="16"/>
+      <w:szCs w:val="16"/>
+    </w:rPr>
   </w:style>
 </w:styles>
 </file>

</xml_diff>

<commit_message>
Tweaked figure and text for e_field_near_rod lab
</commit_message>
<xml_diff>
--- a/StudentGuideModule2/electric_field_near_a_charged_rod/fig2.docx
+++ b/StudentGuideModule2/electric_field_near_a_charged_rod/fig2.docx
@@ -12,7 +12,290 @@
         </w:rPr>
       </w:pPr>
       <w:bookmarkStart w:id="0" w:name="_GoBack"/>
+      <w:r>
+        <w:rPr>
+          <w:rFonts w:ascii="Times New Roman" w:hAnsi="Times New Roman" w:cs="Times New Roman"/>
+          <w:sz w:val="24"/>
+          <w:szCs w:val="24"/>
+        </w:rPr>
+        <mc:AlternateContent>
+          <mc:Choice Requires="wps">
+            <w:drawing>
+              <wp:anchor distT="0" distB="0" distL="114300" distR="114300" simplePos="0" relativeHeight="251704320" behindDoc="0" locked="0" layoutInCell="1" allowOverlap="1" wp14:anchorId="7911E8C6" wp14:editId="3F1BF721">
+                <wp:simplePos x="0" y="0"/>
+                <wp:positionH relativeFrom="column">
+                  <wp:posOffset>3402330</wp:posOffset>
+                </wp:positionH>
+                <wp:positionV relativeFrom="paragraph">
+                  <wp:posOffset>2401570</wp:posOffset>
+                </wp:positionV>
+                <wp:extent cx="984885" cy="0"/>
+                <wp:effectExtent l="38100" t="76200" r="24765" b="95250"/>
+                <wp:wrapNone/>
+                <wp:docPr id="15" name="Straight Arrow Connector 15"/>
+                <wp:cNvGraphicFramePr/>
+                <a:graphic xmlns:a="http://schemas.openxmlformats.org/drawingml/2006/main">
+                  <a:graphicData uri="http://schemas.microsoft.com/office/word/2010/wordprocessingShape">
+                    <wps:wsp>
+                      <wps:cNvCnPr/>
+                      <wps:spPr>
+                        <a:xfrm flipH="1">
+                          <a:off x="0" y="0"/>
+                          <a:ext cx="984885" cy="0"/>
+                        </a:xfrm>
+                        <a:prstGeom prst="straightConnector1">
+                          <a:avLst/>
+                        </a:prstGeom>
+                        <a:ln w="9525">
+                          <a:solidFill>
+                            <a:schemeClr val="tx1"/>
+                          </a:solidFill>
+                          <a:headEnd type="arrow" w="sm" len="sm"/>
+                          <a:tailEnd type="arrow" w="sm" len="sm"/>
+                        </a:ln>
+                      </wps:spPr>
+                      <wps:style>
+                        <a:lnRef idx="1">
+                          <a:schemeClr val="accent1"/>
+                        </a:lnRef>
+                        <a:fillRef idx="0">
+                          <a:schemeClr val="accent1"/>
+                        </a:fillRef>
+                        <a:effectRef idx="0">
+                          <a:schemeClr val="accent1"/>
+                        </a:effectRef>
+                        <a:fontRef idx="minor">
+                          <a:schemeClr val="tx1"/>
+                        </a:fontRef>
+                      </wps:style>
+                      <wps:bodyPr/>
+                    </wps:wsp>
+                  </a:graphicData>
+                </a:graphic>
+                <wp14:sizeRelH relativeFrom="margin">
+                  <wp14:pctWidth>0</wp14:pctWidth>
+                </wp14:sizeRelH>
+              </wp:anchor>
+            </w:drawing>
+          </mc:Choice>
+          <mc:Fallback>
+            <w:pict>
+              <v:shapetype id="_x0000_t32" coordsize="21600,21600" o:spt="32" o:oned="t" path="m,l21600,21600e" filled="f">
+                <v:path arrowok="t" fillok="f" o:connecttype="none"/>
+                <o:lock v:ext="edit" shapetype="t"/>
+              </v:shapetype>
+              <v:shape id="Straight Arrow Connector 15" o:spid="_x0000_s1026" type="#_x0000_t32" style="position:absolute;margin-left:267.9pt;margin-top:189.1pt;width:77.55pt;height:0;flip:x;z-index:251704320;visibility:visible;mso-wrap-style:square;mso-width-percent:0;mso-wrap-distance-left:9pt;mso-wrap-distance-top:0;mso-wrap-distance-right:9pt;mso-wrap-distance-bottom:0;mso-position-horizontal:absolute;mso-position-horizontal-relative:text;mso-position-vertical:absolute;mso-position-vertical-relative:text;mso-width-percent:0;mso-width-relative:margin" o:gfxdata="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" strokecolor="black [3213]">
+                <v:stroke startarrow="open" startarrowwidth="narrow" startarrowlength="short" endarrow="open" endarrowwidth="narrow" endarrowlength="short"/>
+              </v:shape>
+            </w:pict>
+          </mc:Fallback>
+        </mc:AlternateContent>
+      </w:r>
       <w:bookmarkEnd w:id="0"/>
+      <w:r>
+        <w:rPr>
+          <w:rFonts w:ascii="Times New Roman" w:hAnsi="Times New Roman" w:cs="Times New Roman"/>
+          <w:noProof/>
+          <w:sz w:val="24"/>
+          <w:szCs w:val="24"/>
+        </w:rPr>
+        <mc:AlternateContent>
+          <mc:Choice Requires="wps">
+            <w:drawing>
+              <wp:anchor distT="0" distB="0" distL="114300" distR="114300" simplePos="0" relativeHeight="251707392" behindDoc="0" locked="0" layoutInCell="1" allowOverlap="1" wp14:anchorId="3938C702" wp14:editId="52376AAC">
+                <wp:simplePos x="0" y="0"/>
+                <wp:positionH relativeFrom="column">
+                  <wp:posOffset>4388471</wp:posOffset>
+                </wp:positionH>
+                <wp:positionV relativeFrom="paragraph">
+                  <wp:posOffset>2280920</wp:posOffset>
+                </wp:positionV>
+                <wp:extent cx="0" cy="166253"/>
+                <wp:effectExtent l="0" t="0" r="19050" b="24765"/>
+                <wp:wrapNone/>
+                <wp:docPr id="19" name="Straight Arrow Connector 19"/>
+                <wp:cNvGraphicFramePr/>
+                <a:graphic xmlns:a="http://schemas.openxmlformats.org/drawingml/2006/main">
+                  <a:graphicData uri="http://schemas.microsoft.com/office/word/2010/wordprocessingShape">
+                    <wps:wsp>
+                      <wps:cNvCnPr/>
+                      <wps:spPr>
+                        <a:xfrm flipV="1">
+                          <a:off x="0" y="0"/>
+                          <a:ext cx="0" cy="166253"/>
+                        </a:xfrm>
+                        <a:prstGeom prst="straightConnector1">
+                          <a:avLst/>
+                        </a:prstGeom>
+                        <a:ln w="9525">
+                          <a:solidFill>
+                            <a:schemeClr val="tx1"/>
+                          </a:solidFill>
+                          <a:headEnd type="none" w="med" len="med"/>
+                          <a:tailEnd type="none" w="med" len="med"/>
+                        </a:ln>
+                      </wps:spPr>
+                      <wps:style>
+                        <a:lnRef idx="1">
+                          <a:schemeClr val="accent1"/>
+                        </a:lnRef>
+                        <a:fillRef idx="0">
+                          <a:schemeClr val="accent1"/>
+                        </a:fillRef>
+                        <a:effectRef idx="0">
+                          <a:schemeClr val="accent1"/>
+                        </a:effectRef>
+                        <a:fontRef idx="minor">
+                          <a:schemeClr val="tx1"/>
+                        </a:fontRef>
+                      </wps:style>
+                      <wps:bodyPr/>
+                    </wps:wsp>
+                  </a:graphicData>
+                </a:graphic>
+                <wp14:sizeRelH relativeFrom="margin">
+                  <wp14:pctWidth>0</wp14:pctWidth>
+                </wp14:sizeRelH>
+                <wp14:sizeRelV relativeFrom="margin">
+                  <wp14:pctHeight>0</wp14:pctHeight>
+                </wp14:sizeRelV>
+              </wp:anchor>
+            </w:drawing>
+          </mc:Choice>
+          <mc:Fallback>
+            <w:pict>
+              <v:shape id="Straight Arrow Connector 19" o:spid="_x0000_s1026" type="#_x0000_t32" style="position:absolute;margin-left:345.55pt;margin-top:179.6pt;width:0;height:13.1pt;flip:y;z-index:251707392;visibility:visible;mso-wrap-style:square;mso-width-percent:0;mso-height-percent:0;mso-wrap-distance-left:9pt;mso-wrap-distance-top:0;mso-wrap-distance-right:9pt;mso-wrap-distance-bottom:0;mso-position-horizontal:absolute;mso-position-horizontal-relative:text;mso-position-vertical:absolute;mso-position-vertical-relative:text;mso-width-percent:0;mso-height-percent:0;mso-width-relative:margin;mso-height-relative:margin" o:gfxdata="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" strokecolor="black [3213]"/>
+            </w:pict>
+          </mc:Fallback>
+        </mc:AlternateContent>
+      </w:r>
+      <w:r>
+        <w:rPr>
+          <w:rFonts w:ascii="Times New Roman" w:hAnsi="Times New Roman" w:cs="Times New Roman"/>
+          <w:sz w:val="24"/>
+          <w:szCs w:val="24"/>
+        </w:rPr>
+        <mc:AlternateContent>
+          <mc:Choice Requires="wps">
+            <w:drawing>
+              <wp:anchor distT="0" distB="0" distL="114300" distR="114300" simplePos="0" relativeHeight="251705344" behindDoc="0" locked="0" layoutInCell="1" allowOverlap="1" wp14:anchorId="3304253F" wp14:editId="4115B6C8">
+                <wp:simplePos x="0" y="0"/>
+                <wp:positionH relativeFrom="column">
+                  <wp:posOffset>3801110</wp:posOffset>
+                </wp:positionH>
+                <wp:positionV relativeFrom="paragraph">
+                  <wp:posOffset>2285379</wp:posOffset>
+                </wp:positionV>
+                <wp:extent cx="227330" cy="226695"/>
+                <wp:effectExtent l="0" t="0" r="1270" b="1905"/>
+                <wp:wrapNone/>
+                <wp:docPr id="16" name="Text Box 9"/>
+                <wp:cNvGraphicFramePr>
+                  <a:graphicFrameLocks xmlns:a="http://schemas.openxmlformats.org/drawingml/2006/main"/>
+                </wp:cNvGraphicFramePr>
+                <a:graphic xmlns:a="http://schemas.openxmlformats.org/drawingml/2006/main">
+                  <a:graphicData uri="http://schemas.microsoft.com/office/word/2010/wordprocessingShape">
+                    <wps:wsp>
+                      <wps:cNvSpPr txBox="1">
+                        <a:spLocks noChangeArrowheads="1"/>
+                      </wps:cNvSpPr>
+                      <wps:spPr bwMode="auto">
+                        <a:xfrm>
+                          <a:off x="0" y="0"/>
+                          <a:ext cx="227330" cy="226695"/>
+                        </a:xfrm>
+                        <a:prstGeom prst="rect">
+                          <a:avLst/>
+                        </a:prstGeom>
+                        <a:solidFill>
+                          <a:srgbClr val="FFFFFF"/>
+                        </a:solidFill>
+                        <a:ln>
+                          <a:noFill/>
+                        </a:ln>
+                        <a:extLst>
+                          <a:ext uri="{91240B29-F687-4F45-9708-019B960494DF}">
+                            <a14:hiddenLine xmlns:a14="http://schemas.microsoft.com/office/drawing/2010/main" w="9525">
+                              <a:solidFill>
+                                <a:srgbClr val="000000"/>
+                              </a:solidFill>
+                              <a:miter lim="800000"/>
+                              <a:headEnd/>
+                              <a:tailEnd/>
+                            </a14:hiddenLine>
+                          </a:ext>
+                        </a:extLst>
+                      </wps:spPr>
+                      <wps:txbx>
+                        <w:txbxContent>
+                          <w:p>
+                            <w:pPr>
+                              <w:rPr>
+                                <w:rFonts w:ascii="Times New Roman" w:hAnsi="Times New Roman" w:cs="Times New Roman"/>
+                                <w:i/>
+                                <w:sz w:val="18"/>
+                              </w:rPr>
+                            </w:pPr>
+                            <w:proofErr w:type="gramStart"/>
+                            <w:r>
+                              <w:rPr>
+                                <w:rFonts w:ascii="Times New Roman" w:hAnsi="Times New Roman" w:cs="Times New Roman"/>
+                                <w:i/>
+                                <w:sz w:val="18"/>
+                              </w:rPr>
+                              <w:t>x</w:t>
+                            </w:r>
+                            <w:proofErr w:type="gramEnd"/>
+                          </w:p>
+                        </w:txbxContent>
+                      </wps:txbx>
+                      <wps:bodyPr rot="0" vert="horz" wrap="square" lIns="91440" tIns="45720" rIns="91440" bIns="45720" anchor="t" anchorCtr="0" upright="1">
+                        <a:noAutofit/>
+                      </wps:bodyPr>
+                    </wps:wsp>
+                  </a:graphicData>
+                </a:graphic>
+                <wp14:sizeRelV relativeFrom="margin">
+                  <wp14:pctHeight>0</wp14:pctHeight>
+                </wp14:sizeRelV>
+              </wp:anchor>
+            </w:drawing>
+          </mc:Choice>
+          <mc:Fallback>
+            <w:pict>
+              <v:shapetype id="_x0000_t202" coordsize="21600,21600" o:spt="202" path="m,l,21600r21600,l21600,xe">
+                <v:stroke joinstyle="miter"/>
+                <v:path gradientshapeok="t" o:connecttype="rect"/>
+              </v:shapetype>
+              <v:shape id="Text Box 9" o:spid="_x0000_s1026" type="#_x0000_t202" style="position:absolute;margin-left:299.3pt;margin-top:179.95pt;width:17.9pt;height:17.85pt;z-index:251705344;visibility:visible;mso-wrap-style:square;mso-height-percent:0;mso-wrap-distance-left:9pt;mso-wrap-distance-top:0;mso-wrap-distance-right:9pt;mso-wrap-distance-bottom:0;mso-position-horizontal:absolute;mso-position-horizontal-relative:text;mso-position-vertical:absolute;mso-position-vertical-relative:text;mso-height-percent:0;mso-height-relative:margin;v-text-anchor:top" o:gfxdata="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" stroked="f">
+                <v:textbox>
+                  <w:txbxContent>
+                    <w:p>
+                      <w:pPr>
+                        <w:rPr>
+                          <w:rFonts w:ascii="Times New Roman" w:hAnsi="Times New Roman" w:cs="Times New Roman"/>
+                          <w:i/>
+                          <w:sz w:val="18"/>
+                        </w:rPr>
+                      </w:pPr>
+                      <w:proofErr w:type="gramStart"/>
+                      <w:r>
+                        <w:rPr>
+                          <w:rFonts w:ascii="Times New Roman" w:hAnsi="Times New Roman" w:cs="Times New Roman"/>
+                          <w:i/>
+                          <w:sz w:val="18"/>
+                        </w:rPr>
+                        <w:t>x</w:t>
+                      </w:r>
+                      <w:proofErr w:type="gramEnd"/>
+                    </w:p>
+                  </w:txbxContent>
+                </v:textbox>
+              </v:shape>
+            </w:pict>
+          </mc:Fallback>
+        </mc:AlternateContent>
+      </w:r>
       <w:r>
         <w:rPr>
           <w:rFonts w:ascii="Times New Roman" w:hAnsi="Times New Roman" w:cs="Times New Roman"/>
@@ -23,7 +306,7 @@
         <mc:AlternateContent>
           <mc:Choice Requires="wpg">
             <w:drawing>
-              <wp:anchor distT="0" distB="0" distL="114300" distR="114300" simplePos="0" relativeHeight="251649024" behindDoc="0" locked="0" layoutInCell="1" allowOverlap="1" wp14:anchorId="4B8BA3D5" wp14:editId="4718F0AE">
+              <wp:anchor distT="0" distB="0" distL="114300" distR="114300" simplePos="0" relativeHeight="251649024" behindDoc="0" locked="0" layoutInCell="1" allowOverlap="1" wp14:anchorId="0AEB14A4" wp14:editId="77839FF5">
                 <wp:simplePos x="0" y="0"/>
                 <wp:positionH relativeFrom="margin">
                   <wp:posOffset>-198120</wp:posOffset>
@@ -685,7 +968,7 @@
         <mc:AlternateContent>
           <mc:Choice Requires="wps">
             <w:drawing>
-              <wp:anchor distT="0" distB="0" distL="114300" distR="114300" simplePos="0" relativeHeight="251651072" behindDoc="0" locked="0" layoutInCell="1" allowOverlap="1" wp14:anchorId="296B7B63" wp14:editId="1B695225">
+              <wp:anchor distT="0" distB="0" distL="114300" distR="114300" simplePos="0" relativeHeight="251651072" behindDoc="0" locked="0" layoutInCell="1" allowOverlap="1" wp14:anchorId="0F9C65AE" wp14:editId="7DF5786F">
                 <wp:simplePos x="0" y="0"/>
                 <wp:positionH relativeFrom="column">
                   <wp:posOffset>4277078</wp:posOffset>
@@ -789,7 +1072,7 @@
         <mc:AlternateContent>
           <mc:Choice Requires="wps">
             <w:drawing>
-              <wp:anchor distT="0" distB="0" distL="114300" distR="114300" simplePos="0" relativeHeight="251674624" behindDoc="0" locked="0" layoutInCell="1" allowOverlap="1" wp14:anchorId="32810C5D" wp14:editId="1BC42B19">
+              <wp:anchor distT="0" distB="0" distL="114300" distR="114300" simplePos="0" relativeHeight="251674624" behindDoc="0" locked="0" layoutInCell="1" allowOverlap="1" wp14:anchorId="4D1A2B51" wp14:editId="7FFC98F7">
                 <wp:simplePos x="0" y="0"/>
                 <wp:positionH relativeFrom="column">
                   <wp:posOffset>2927068</wp:posOffset>
@@ -905,7 +1188,7 @@
         <mc:AlternateContent>
           <mc:Choice Requires="wps">
             <w:drawing>
-              <wp:anchor distT="0" distB="0" distL="114300" distR="114300" simplePos="0" relativeHeight="251670528" behindDoc="0" locked="0" layoutInCell="1" allowOverlap="1" wp14:anchorId="4FB6135B" wp14:editId="17116985">
+              <wp:anchor distT="0" distB="0" distL="114300" distR="114300" simplePos="0" relativeHeight="251670528" behindDoc="0" locked="0" layoutInCell="1" allowOverlap="1" wp14:anchorId="18853411" wp14:editId="492B3F13">
                 <wp:simplePos x="0" y="0"/>
                 <wp:positionH relativeFrom="column">
                   <wp:posOffset>2786662</wp:posOffset>
@@ -1021,7 +1304,7 @@
         <mc:AlternateContent>
           <mc:Choice Requires="wps">
             <w:drawing>
-              <wp:anchor distT="0" distB="0" distL="114300" distR="114300" simplePos="0" relativeHeight="251672576" behindDoc="0" locked="0" layoutInCell="1" allowOverlap="1" wp14:anchorId="1209D688" wp14:editId="1E77D043">
+              <wp:anchor distT="0" distB="0" distL="114300" distR="114300" simplePos="0" relativeHeight="251672576" behindDoc="0" locked="0" layoutInCell="1" allowOverlap="1" wp14:anchorId="1B1FA002" wp14:editId="274A39FB">
                 <wp:simplePos x="0" y="0"/>
                 <wp:positionH relativeFrom="column">
                   <wp:posOffset>2900327</wp:posOffset>
@@ -1137,7 +1420,7 @@
         <mc:AlternateContent>
           <mc:Choice Requires="wps">
             <w:drawing>
-              <wp:anchor distT="0" distB="0" distL="114300" distR="114300" simplePos="0" relativeHeight="251654144" behindDoc="0" locked="0" layoutInCell="1" allowOverlap="1" wp14:anchorId="757D5E4C" wp14:editId="65978025">
+              <wp:anchor distT="0" distB="0" distL="114300" distR="114300" simplePos="0" relativeHeight="251654144" behindDoc="0" locked="0" layoutInCell="1" allowOverlap="1" wp14:anchorId="659F1013" wp14:editId="22388418">
                 <wp:simplePos x="0" y="0"/>
                 <wp:positionH relativeFrom="column">
                   <wp:posOffset>4958715</wp:posOffset>
@@ -1245,7 +1528,7 @@
         <mc:AlternateContent>
           <mc:Choice Requires="wps">
             <w:drawing>
-              <wp:anchor distT="0" distB="0" distL="114300" distR="114300" simplePos="0" relativeHeight="251694080" behindDoc="0" locked="0" layoutInCell="1" allowOverlap="1" wp14:anchorId="001BF2EC" wp14:editId="4B42F54A">
+              <wp:anchor distT="0" distB="0" distL="114300" distR="114300" simplePos="0" relativeHeight="251694080" behindDoc="0" locked="0" layoutInCell="1" allowOverlap="1" wp14:anchorId="6D30425D" wp14:editId="6F6EEC15">
                 <wp:simplePos x="0" y="0"/>
                 <wp:positionH relativeFrom="column">
                   <wp:posOffset>3104515</wp:posOffset>
@@ -1353,7 +1636,7 @@
         <mc:AlternateContent>
           <mc:Choice Requires="wpg">
             <w:drawing>
-              <wp:anchor distT="0" distB="0" distL="114300" distR="114300" simplePos="0" relativeHeight="251660288" behindDoc="0" locked="0" layoutInCell="1" allowOverlap="1" wp14:anchorId="62C90281" wp14:editId="5472094C">
+              <wp:anchor distT="0" distB="0" distL="114300" distR="114300" simplePos="0" relativeHeight="251660288" behindDoc="0" locked="0" layoutInCell="1" allowOverlap="1" wp14:anchorId="0D63DD0A" wp14:editId="4B238267">
                 <wp:simplePos x="0" y="0"/>
                 <wp:positionH relativeFrom="column">
                   <wp:posOffset>3355622</wp:posOffset>
@@ -1428,15 +1711,7 @@
                                   <w:i/>
                                   <w:sz w:val="18"/>
                                 </w:rPr>
-                                <w:t>d</w:t>
-                              </w:r>
-                              <w:r>
-                                <w:rPr>
-                                  <w:rFonts w:ascii="Times New Roman" w:hAnsi="Times New Roman" w:cs="Times New Roman"/>
-                                  <w:i/>
-                                  <w:sz w:val="18"/>
-                                </w:rPr>
-                                <w:t>Q</w:t>
+                                <w:t>dQ</w:t>
                               </w:r>
                               <w:proofErr w:type="spellEnd"/>
                               <w:proofErr w:type="gramEnd"/>
@@ -1540,7 +1815,7 @@
         <mc:AlternateContent>
           <mc:Choice Requires="wps">
             <w:drawing>
-              <wp:anchor distT="0" distB="0" distL="114300" distR="114300" simplePos="0" relativeHeight="251702272" behindDoc="0" locked="0" layoutInCell="1" allowOverlap="1" wp14:anchorId="35DB7ACF" wp14:editId="400314A4">
+              <wp:anchor distT="0" distB="0" distL="114300" distR="114300" simplePos="0" relativeHeight="251702272" behindDoc="0" locked="0" layoutInCell="1" allowOverlap="1" wp14:anchorId="2C4E84FB" wp14:editId="5B5069AC">
                 <wp:simplePos x="0" y="0"/>
                 <wp:positionH relativeFrom="column">
                   <wp:posOffset>3214511</wp:posOffset>
@@ -1620,7 +1895,7 @@
         <mc:AlternateContent>
           <mc:Choice Requires="wps">
             <w:drawing>
-              <wp:anchor distT="0" distB="0" distL="114300" distR="114300" simplePos="0" relativeHeight="251680768" behindDoc="0" locked="0" layoutInCell="1" allowOverlap="1" wp14:anchorId="513BAF52" wp14:editId="79C1AB29">
+              <wp:anchor distT="0" distB="0" distL="114300" distR="114300" simplePos="0" relativeHeight="251680768" behindDoc="0" locked="0" layoutInCell="1" allowOverlap="1" wp14:anchorId="36F2D92E" wp14:editId="1D82908E">
                 <wp:simplePos x="0" y="0"/>
                 <wp:positionH relativeFrom="column">
                   <wp:posOffset>4562475</wp:posOffset>
@@ -1778,7 +2053,7 @@
         <mc:AlternateContent>
           <mc:Choice Requires="wps">
             <w:drawing>
-              <wp:anchor distT="0" distB="0" distL="114300" distR="114300" simplePos="0" relativeHeight="251698176" behindDoc="0" locked="0" layoutInCell="1" allowOverlap="1" wp14:anchorId="15D043F3" wp14:editId="71CB8516">
+              <wp:anchor distT="0" distB="0" distL="114300" distR="114300" simplePos="0" relativeHeight="251698176" behindDoc="0" locked="0" layoutInCell="1" allowOverlap="1" wp14:anchorId="34F05F12" wp14:editId="047BF3F5">
                 <wp:simplePos x="0" y="0"/>
                 <wp:positionH relativeFrom="column">
                   <wp:posOffset>3902357</wp:posOffset>
@@ -1894,7 +2169,7 @@
         <mc:AlternateContent>
           <mc:Choice Requires="wps">
             <w:drawing>
-              <wp:anchor distT="0" distB="0" distL="114300" distR="114300" simplePos="0" relativeHeight="251696128" behindDoc="0" locked="0" layoutInCell="1" allowOverlap="1" wp14:anchorId="27BD8598" wp14:editId="2CBAE193">
+              <wp:anchor distT="0" distB="0" distL="114300" distR="114300" simplePos="0" relativeHeight="251696128" behindDoc="0" locked="0" layoutInCell="1" allowOverlap="1" wp14:anchorId="224ABD3F" wp14:editId="284AD90E">
                 <wp:simplePos x="0" y="0"/>
                 <wp:positionH relativeFrom="column">
                   <wp:posOffset>4594507</wp:posOffset>
@@ -2010,7 +2285,7 @@
         <mc:AlternateContent>
           <mc:Choice Requires="wps">
             <w:drawing>
-              <wp:anchor distT="0" distB="0" distL="114300" distR="114300" simplePos="0" relativeHeight="251700224" behindDoc="0" locked="0" layoutInCell="1" allowOverlap="1" wp14:anchorId="186C9793" wp14:editId="18FFADB5">
+              <wp:anchor distT="0" distB="0" distL="114300" distR="114300" simplePos="0" relativeHeight="251700224" behindDoc="0" locked="0" layoutInCell="1" allowOverlap="1" wp14:anchorId="5A75A648" wp14:editId="6E78FAD6">
                 <wp:simplePos x="0" y="0"/>
                 <wp:positionH relativeFrom="column">
                   <wp:posOffset>4078111</wp:posOffset>
@@ -2097,7 +2372,7 @@
         <mc:AlternateContent>
           <mc:Choice Requires="wps">
             <w:drawing>
-              <wp:anchor distT="0" distB="0" distL="114300" distR="114300" simplePos="0" relativeHeight="251681792" behindDoc="0" locked="0" layoutInCell="1" allowOverlap="1" wp14:anchorId="23B7C149" wp14:editId="5B7EE0C3">
+              <wp:anchor distT="0" distB="0" distL="114300" distR="114300" simplePos="0" relativeHeight="251681792" behindDoc="0" locked="0" layoutInCell="1" allowOverlap="1" wp14:anchorId="323BC60D" wp14:editId="3A29A030">
                 <wp:simplePos x="0" y="0"/>
                 <wp:positionH relativeFrom="column">
                   <wp:posOffset>4077970</wp:posOffset>
@@ -2184,7 +2459,7 @@
         <mc:AlternateContent>
           <mc:Choice Requires="wps">
             <w:drawing>
-              <wp:anchor distT="0" distB="0" distL="114300" distR="114300" simplePos="0" relativeHeight="251678720" behindDoc="0" locked="0" layoutInCell="1" allowOverlap="1" wp14:anchorId="2D81917A" wp14:editId="5EB6B9BA">
+              <wp:anchor distT="0" distB="0" distL="114300" distR="114300" simplePos="0" relativeHeight="251678720" behindDoc="0" locked="0" layoutInCell="1" allowOverlap="1" wp14:anchorId="69F32581" wp14:editId="2FF2BE6D">
                 <wp:simplePos x="0" y="0"/>
                 <wp:positionH relativeFrom="column">
                   <wp:posOffset>4381782</wp:posOffset>
@@ -2263,7 +2538,7 @@
         <mc:AlternateContent>
           <mc:Choice Requires="wps">
             <w:drawing>
-              <wp:anchor distT="0" distB="0" distL="114300" distR="114300" simplePos="0" relativeHeight="251693056" behindDoc="0" locked="0" layoutInCell="1" allowOverlap="1" wp14:anchorId="23000E8E" wp14:editId="543B2C56">
+              <wp:anchor distT="0" distB="0" distL="114300" distR="114300" simplePos="0" relativeHeight="251693056" behindDoc="0" locked="0" layoutInCell="1" allowOverlap="1" wp14:anchorId="0E80190B" wp14:editId="634D6C5F">
                 <wp:simplePos x="0" y="0"/>
                 <wp:positionH relativeFrom="column">
                   <wp:posOffset>3123494</wp:posOffset>
@@ -2340,7 +2615,7 @@
         <mc:AlternateContent>
           <mc:Choice Requires="wps">
             <w:drawing>
-              <wp:anchor distT="0" distB="0" distL="114300" distR="114300" simplePos="0" relativeHeight="251692032" behindDoc="0" locked="0" layoutInCell="1" allowOverlap="1" wp14:anchorId="7D20B568" wp14:editId="6ADC52A3">
+              <wp:anchor distT="0" distB="0" distL="114300" distR="114300" simplePos="0" relativeHeight="251692032" behindDoc="0" locked="0" layoutInCell="1" allowOverlap="1" wp14:anchorId="2C436D40" wp14:editId="31C309F1">
                 <wp:simplePos x="0" y="0"/>
                 <wp:positionH relativeFrom="column">
                   <wp:posOffset>3214511</wp:posOffset>
@@ -2416,7 +2691,7 @@
         <mc:AlternateContent>
           <mc:Choice Requires="wps">
             <w:drawing>
-              <wp:anchor distT="0" distB="0" distL="114300" distR="114300" simplePos="0" relativeHeight="251653120" behindDoc="0" locked="0" layoutInCell="1" allowOverlap="1" wp14:anchorId="215B1ACC" wp14:editId="3F1FC705">
+              <wp:anchor distT="0" distB="0" distL="114300" distR="114300" simplePos="0" relativeHeight="251653120" behindDoc="0" locked="0" layoutInCell="1" allowOverlap="1" wp14:anchorId="2261264A" wp14:editId="0406A028">
                 <wp:simplePos x="0" y="0"/>
                 <wp:positionH relativeFrom="column">
                   <wp:posOffset>3143250</wp:posOffset>
@@ -2492,7 +2767,7 @@
         <mc:AlternateContent>
           <mc:Choice Requires="wps">
             <w:drawing>
-              <wp:anchor distT="0" distB="0" distL="114300" distR="114300" simplePos="0" relativeHeight="251687936" behindDoc="0" locked="0" layoutInCell="1" allowOverlap="1" wp14:anchorId="4122EC86" wp14:editId="73D8A51F">
+              <wp:anchor distT="0" distB="0" distL="114300" distR="114300" simplePos="0" relativeHeight="251687936" behindDoc="0" locked="0" layoutInCell="1" allowOverlap="1" wp14:anchorId="0D3AC5A6" wp14:editId="22BD1DBD">
                 <wp:simplePos x="0" y="0"/>
                 <wp:positionH relativeFrom="column">
                   <wp:posOffset>2994025</wp:posOffset>
@@ -2608,7 +2883,7 @@
         <mc:AlternateContent>
           <mc:Choice Requires="wps">
             <w:drawing>
-              <wp:anchor distT="0" distB="0" distL="114300" distR="114300" simplePos="0" relativeHeight="251685888" behindDoc="0" locked="0" layoutInCell="1" allowOverlap="1" wp14:anchorId="59438B4C" wp14:editId="0F43D82D">
+              <wp:anchor distT="0" distB="0" distL="114300" distR="114300" simplePos="0" relativeHeight="251685888" behindDoc="0" locked="0" layoutInCell="1" allowOverlap="1" wp14:anchorId="4C2AAA7C" wp14:editId="1BDB342F">
                 <wp:simplePos x="0" y="0"/>
                 <wp:positionH relativeFrom="column">
                   <wp:posOffset>3089910</wp:posOffset>
@@ -2682,7 +2957,7 @@
         <mc:AlternateContent>
           <mc:Choice Requires="wps">
             <w:drawing>
-              <wp:anchor distT="0" distB="0" distL="114300" distR="114300" simplePos="0" relativeHeight="251683840" behindDoc="0" locked="0" layoutInCell="1" allowOverlap="1" wp14:anchorId="38C8E999" wp14:editId="0EB675B7">
+              <wp:anchor distT="0" distB="0" distL="114300" distR="114300" simplePos="0" relativeHeight="251683840" behindDoc="0" locked="0" layoutInCell="1" allowOverlap="1" wp14:anchorId="436DC072" wp14:editId="647CB94B">
                 <wp:simplePos x="0" y="0"/>
                 <wp:positionH relativeFrom="column">
                   <wp:posOffset>3090333</wp:posOffset>
@@ -2756,7 +3031,7 @@
         <mc:AlternateContent>
           <mc:Choice Requires="wps">
             <w:drawing>
-              <wp:anchor distT="0" distB="0" distL="114300" distR="114300" simplePos="0" relativeHeight="251676672" behindDoc="0" locked="0" layoutInCell="1" allowOverlap="1" wp14:anchorId="08CEACE0" wp14:editId="7BCAB41C">
+              <wp:anchor distT="0" distB="0" distL="114300" distR="114300" simplePos="0" relativeHeight="251676672" behindDoc="0" locked="0" layoutInCell="1" allowOverlap="1" wp14:anchorId="1FDD50F5" wp14:editId="08779143">
                 <wp:simplePos x="0" y="0"/>
                 <wp:positionH relativeFrom="column">
                   <wp:posOffset>3405278</wp:posOffset>
@@ -2836,7 +3111,7 @@
         <mc:AlternateContent>
           <mc:Choice Requires="wps">
             <w:drawing>
-              <wp:anchor distT="0" distB="0" distL="114300" distR="114300" simplePos="0" relativeHeight="251668480" behindDoc="0" locked="0" layoutInCell="1" allowOverlap="1" wp14:anchorId="2A6C92DB" wp14:editId="224A98A1">
+              <wp:anchor distT="0" distB="0" distL="114300" distR="114300" simplePos="0" relativeHeight="251668480" behindDoc="0" locked="0" layoutInCell="1" allowOverlap="1" wp14:anchorId="6E0C6B0A" wp14:editId="6D734535">
                 <wp:simplePos x="0" y="0"/>
                 <wp:positionH relativeFrom="column">
                   <wp:posOffset>3296920</wp:posOffset>
@@ -2921,7 +3196,7 @@
         <mc:AlternateContent>
           <mc:Choice Requires="wps">
             <w:drawing>
-              <wp:anchor distT="0" distB="0" distL="114300" distR="114300" simplePos="0" relativeHeight="251666432" behindDoc="0" locked="0" layoutInCell="1" allowOverlap="1" wp14:anchorId="22CE0D64" wp14:editId="55E471F2">
+              <wp:anchor distT="0" distB="0" distL="114300" distR="114300" simplePos="0" relativeHeight="251666432" behindDoc="0" locked="0" layoutInCell="1" allowOverlap="1" wp14:anchorId="7A32F5B7" wp14:editId="10096A3D">
                 <wp:simplePos x="0" y="0"/>
                 <wp:positionH relativeFrom="column">
                   <wp:posOffset>3125470</wp:posOffset>
@@ -3029,7 +3304,7 @@
         <mc:AlternateContent>
           <mc:Choice Requires="wps">
             <w:drawing>
-              <wp:anchor distT="0" distB="0" distL="114300" distR="114300" simplePos="0" relativeHeight="251664384" behindDoc="0" locked="0" layoutInCell="1" allowOverlap="1" wp14:anchorId="37F428BB" wp14:editId="2CCB6347">
+              <wp:anchor distT="0" distB="0" distL="114300" distR="114300" simplePos="0" relativeHeight="251664384" behindDoc="0" locked="0" layoutInCell="1" allowOverlap="1" wp14:anchorId="543D6A45" wp14:editId="5322B72D">
                 <wp:simplePos x="0" y="0"/>
                 <wp:positionH relativeFrom="column">
                   <wp:posOffset>3190875</wp:posOffset>
@@ -3103,7 +3378,7 @@
         <mc:AlternateContent>
           <mc:Choice Requires="wps">
             <w:drawing>
-              <wp:anchor distT="0" distB="0" distL="114300" distR="114300" simplePos="0" relativeHeight="251662336" behindDoc="0" locked="0" layoutInCell="1" allowOverlap="1" wp14:anchorId="11AC705D" wp14:editId="1F5F63E6">
+              <wp:anchor distT="0" distB="0" distL="114300" distR="114300" simplePos="0" relativeHeight="251662336" behindDoc="0" locked="0" layoutInCell="1" allowOverlap="1" wp14:anchorId="42310063" wp14:editId="6CE89AF9">
                 <wp:simplePos x="0" y="0"/>
                 <wp:positionH relativeFrom="column">
                   <wp:posOffset>3190875</wp:posOffset>
@@ -3177,7 +3452,7 @@
         <mc:AlternateContent>
           <mc:Choice Requires="wps">
             <w:drawing>
-              <wp:anchor distT="0" distB="0" distL="114300" distR="114300" simplePos="0" relativeHeight="251655168" behindDoc="0" locked="0" layoutInCell="1" allowOverlap="1" wp14:anchorId="2988264E" wp14:editId="67323734">
+              <wp:anchor distT="0" distB="0" distL="114300" distR="114300" simplePos="0" relativeHeight="251655168" behindDoc="0" locked="0" layoutInCell="1" allowOverlap="1" wp14:anchorId="328E2776" wp14:editId="128CAE04">
                 <wp:simplePos x="0" y="0"/>
                 <wp:positionH relativeFrom="column">
                   <wp:posOffset>3351196</wp:posOffset>
@@ -3250,7 +3525,7 @@
         <mc:AlternateContent>
           <mc:Choice Requires="wps">
             <w:drawing>
-              <wp:anchor distT="0" distB="0" distL="114300" distR="114300" simplePos="0" relativeHeight="251652096" behindDoc="0" locked="0" layoutInCell="1" allowOverlap="1" wp14:anchorId="0C7CC0ED" wp14:editId="29020151">
+              <wp:anchor distT="0" distB="0" distL="114300" distR="114300" simplePos="0" relativeHeight="251652096" behindDoc="0" locked="0" layoutInCell="1" allowOverlap="1" wp14:anchorId="39FC8241" wp14:editId="271DD74C">
                 <wp:simplePos x="0" y="0"/>
                 <wp:positionH relativeFrom="column">
                   <wp:posOffset>4360245</wp:posOffset>
@@ -3327,7 +3602,7 @@
         <mc:AlternateContent>
           <mc:Choice Requires="wps">
             <w:drawing>
-              <wp:anchor distT="0" distB="0" distL="114300" distR="114300" simplePos="0" relativeHeight="251657216" behindDoc="0" locked="0" layoutInCell="1" allowOverlap="1" wp14:anchorId="4CF94343" wp14:editId="11963C15">
+              <wp:anchor distT="0" distB="0" distL="114300" distR="114300" simplePos="0" relativeHeight="251657216" behindDoc="0" locked="0" layoutInCell="1" allowOverlap="1" wp14:anchorId="7494FAD1" wp14:editId="12672ACD">
                 <wp:simplePos x="0" y="0"/>
                 <wp:positionH relativeFrom="column">
                   <wp:posOffset>3296920</wp:posOffset>

</xml_diff>